<commit_message>
memoria terminada, elimiacion de código inutil, eliminacion de archivos inutiles
</commit_message>
<xml_diff>
--- a/memoria/Multimedia.docx
+++ b/memoria/Multimedia.docx
@@ -74,7 +74,6 @@
     <w:p/>
     <w:p/>
     <w:p/>
-    <w:p/>
     <w:p>
       <w:pPr>
         <w:jc w:val="center"/>
@@ -131,11 +130,53 @@
         <w:t>Memoria práctica 1: Creación de un juego con HTML5</w:t>
       </w:r>
     </w:p>
+    <w:p>
+      <w:pPr>
+        <w:jc w:val="center"/>
+        <w:rPr>
+          <w:sz w:val="40"/>
+          <w:szCs w:val="40"/>
+        </w:rPr>
+      </w:pPr>
+    </w:p>
+    <w:p>
+      <w:pPr>
+        <w:jc w:val="center"/>
+        <w:rPr>
+          <w:sz w:val="40"/>
+          <w:szCs w:val="40"/>
+        </w:rPr>
+      </w:pPr>
+      <w:proofErr w:type="gramStart"/>
+      <w:r>
+        <w:rPr>
+          <w:sz w:val="40"/>
+          <w:szCs w:val="40"/>
+        </w:rPr>
+        <w:t>Pixel</w:t>
+      </w:r>
+      <w:proofErr w:type="gramEnd"/>
+      <w:r>
+        <w:rPr>
+          <w:sz w:val="40"/>
+          <w:szCs w:val="40"/>
+        </w:rPr>
+        <w:t xml:space="preserve"> </w:t>
+      </w:r>
+      <w:proofErr w:type="spellStart"/>
+      <w:r>
+        <w:rPr>
+          <w:sz w:val="40"/>
+          <w:szCs w:val="40"/>
+        </w:rPr>
+        <w:t>Wars</w:t>
+      </w:r>
+      <w:proofErr w:type="spellEnd"/>
+    </w:p>
     <w:p/>
     <w:p/>
     <w:p/>
     <w:p/>
-    <w:p/>
     <w:p>
       <w:pPr>
         <w:rPr>
@@ -151,14 +192,13 @@
           <w:szCs w:val="26"/>
         </w:rPr>
       </w:pPr>
-    </w:p>
-    <w:p>
-      <w:pPr>
+      <w:r>
         <w:rPr>
           <w:sz w:val="26"/>
           <w:szCs w:val="26"/>
         </w:rPr>
-      </w:pPr>
+        <w:t>Autores:</w:t>
+      </w:r>
     </w:p>
     <w:p>
       <w:pPr>
@@ -167,54 +207,103 @@
           <w:szCs w:val="26"/>
         </w:rPr>
       </w:pPr>
-    </w:p>
-    <w:p>
-      <w:pPr>
+      <w:r>
         <w:rPr>
           <w:sz w:val="26"/>
           <w:szCs w:val="26"/>
         </w:rPr>
-      </w:pPr>
+        <w:t>Lucía Romero Villar</w:t>
+      </w:r>
       <w:r>
         <w:rPr>
           <w:sz w:val="26"/>
           <w:szCs w:val="26"/>
         </w:rPr>
-        <w:t>Autores:</w:t>
-      </w:r>
-    </w:p>
-    <w:p>
-      <w:pPr>
+        <w:t xml:space="preserve">, Expediente: </w:t>
+      </w:r>
+      <w:r>
         <w:rPr>
           <w:sz w:val="26"/>
           <w:szCs w:val="26"/>
         </w:rPr>
-      </w:pPr>
-      <w:r>
+        <w:t>(Grado en Ingeniería del Software)</w:t>
+      </w:r>
+    </w:p>
+    <w:p>
+      <w:pPr>
         <w:rPr>
           <w:sz w:val="26"/>
           <w:szCs w:val="26"/>
         </w:rPr>
-        <w:t>Lucía Romero Villar</w:t>
-      </w:r>
-    </w:p>
-    <w:p>
-      <w:pPr>
+      </w:pPr>
+      <w:r>
         <w:rPr>
           <w:sz w:val="26"/>
           <w:szCs w:val="26"/>
         </w:rPr>
-      </w:pPr>
+        <w:t>Daniel Liszewski Maciag</w:t>
+      </w:r>
       <w:r>
         <w:rPr>
           <w:sz w:val="26"/>
           <w:szCs w:val="26"/>
         </w:rPr>
-        <w:t>Daniel Liszewski Maciag</w:t>
+        <w:t>, Expediente: 1141</w:t>
+      </w:r>
+      <w:r>
+        <w:rPr>
+          <w:sz w:val="26"/>
+          <w:szCs w:val="26"/>
+        </w:rPr>
+        <w:t xml:space="preserve"> </w:t>
+      </w:r>
+      <w:r>
+        <w:rPr>
+          <w:sz w:val="26"/>
+          <w:szCs w:val="26"/>
+        </w:rPr>
+        <w:t>(</w:t>
+      </w:r>
+      <w:r>
+        <w:rPr>
+          <w:sz w:val="26"/>
+          <w:szCs w:val="26"/>
+        </w:rPr>
+        <w:t>Grado en Ingeniería del Software)</w:t>
+      </w:r>
+    </w:p>
+    <w:p>
+      <w:pPr>
+        <w:rPr>
+          <w:sz w:val="26"/>
+          <w:szCs w:val="26"/>
+        </w:rPr>
+      </w:pPr>
+    </w:p>
+    <w:p>
+      <w:pPr>
+        <w:rPr>
+          <w:sz w:val="26"/>
+          <w:szCs w:val="26"/>
+        </w:rPr>
+      </w:pPr>
+      <w:r>
+        <w:rPr>
+          <w:sz w:val="26"/>
+          <w:szCs w:val="26"/>
+        </w:rPr>
+        <w:t>24/03/2021</w:t>
       </w:r>
     </w:p>
     <w:sdt>
       <w:sdtPr>
+        <w:rPr>
+          <w:rFonts w:asciiTheme="minorHAnsi" w:eastAsiaTheme="minorHAnsi" w:hAnsiTheme="minorHAnsi" w:cstheme="minorBidi"/>
+          <w:color w:val="auto"/>
+          <w:sz w:val="22"/>
+          <w:szCs w:val="22"/>
+          <w:lang w:eastAsia="en-US"/>
+        </w:rPr>
         <w:id w:val="-537592201"/>
         <w:docPartObj>
           <w:docPartGallery w:val="Table of Contents"/>
@@ -223,13 +312,8 @@
       </w:sdtPr>
       <w:sdtEndPr>
         <w:rPr>
-          <w:rFonts w:asciiTheme="minorHAnsi" w:eastAsiaTheme="minorHAnsi" w:hAnsiTheme="minorHAnsi" w:cstheme="minorBidi"/>
           <w:b/>
           <w:bCs/>
-          <w:color w:val="auto"/>
-          <w:sz w:val="22"/>
-          <w:szCs w:val="22"/>
-          <w:lang w:eastAsia="en-US"/>
         </w:rPr>
       </w:sdtEndPr>
       <w:sdtContent>
@@ -255,7 +339,9 @@
               <w:tab w:val="right" w:leader="dot" w:pos="8494"/>
             </w:tabs>
             <w:rPr>
+              <w:rFonts w:eastAsiaTheme="minorEastAsia"/>
               <w:noProof/>
+              <w:lang w:eastAsia="es-ES"/>
             </w:rPr>
           </w:pPr>
           <w:r>
@@ -267,7 +353,7 @@
           <w:r>
             <w:fldChar w:fldCharType="separate"/>
           </w:r>
-          <w:hyperlink w:anchor="_Toc67229775" w:history="1">
+          <w:hyperlink w:anchor="_Toc67324357" w:history="1">
             <w:r>
               <w:rPr>
                 <w:rStyle w:val="Hipervnculo"/>
@@ -294,7 +380,7 @@
                 <w:noProof/>
                 <w:webHidden/>
               </w:rPr>
-              <w:instrText xml:space="preserve"> PAGEREF _Toc67229775 \h </w:instrText>
+              <w:instrText xml:space="preserve"> PAGEREF _Toc67324357 \h </w:instrText>
             </w:r>
             <w:r>
               <w:rPr>
@@ -314,7 +400,7 @@
                 <w:noProof/>
                 <w:webHidden/>
               </w:rPr>
-              <w:t>3</w:t>
+              <w:t>2</w:t>
             </w:r>
             <w:r>
               <w:rPr>
@@ -333,10 +419,12 @@
               <w:tab w:val="right" w:leader="dot" w:pos="8494"/>
             </w:tabs>
             <w:rPr>
+              <w:rFonts w:eastAsiaTheme="minorEastAsia"/>
               <w:noProof/>
+              <w:lang w:eastAsia="es-ES"/>
             </w:rPr>
           </w:pPr>
-          <w:hyperlink w:anchor="_Toc67229776" w:history="1">
+          <w:hyperlink w:anchor="_Toc67324358" w:history="1">
             <w:r>
               <w:rPr>
                 <w:rStyle w:val="Hipervnculo"/>
@@ -346,7 +434,9 @@
             </w:r>
             <w:r>
               <w:rPr>
-                <w:noProof/>
+                <w:rFonts w:eastAsiaTheme="minorEastAsia"/>
+                <w:noProof/>
+                <w:lang w:eastAsia="es-ES"/>
               </w:rPr>
               <w:tab/>
             </w:r>
@@ -376,7 +466,7 @@
                 <w:noProof/>
                 <w:webHidden/>
               </w:rPr>
-              <w:instrText xml:space="preserve"> PAGEREF _Toc67229776 \h </w:instrText>
+              <w:instrText xml:space="preserve"> PAGEREF _Toc67324358 \h </w:instrText>
             </w:r>
             <w:r>
               <w:rPr>
@@ -396,7 +486,7 @@
                 <w:noProof/>
                 <w:webHidden/>
               </w:rPr>
-              <w:t>3</w:t>
+              <w:t>2</w:t>
             </w:r>
             <w:r>
               <w:rPr>
@@ -415,10 +505,12 @@
               <w:tab w:val="right" w:leader="dot" w:pos="8494"/>
             </w:tabs>
             <w:rPr>
+              <w:rFonts w:eastAsiaTheme="minorEastAsia"/>
               <w:noProof/>
+              <w:lang w:eastAsia="es-ES"/>
             </w:rPr>
           </w:pPr>
-          <w:hyperlink w:anchor="_Toc67229777" w:history="1">
+          <w:hyperlink w:anchor="_Toc67324359" w:history="1">
             <w:r>
               <w:rPr>
                 <w:rStyle w:val="Hipervnculo"/>
@@ -428,7 +520,9 @@
             </w:r>
             <w:r>
               <w:rPr>
-                <w:noProof/>
+                <w:rFonts w:eastAsiaTheme="minorEastAsia"/>
+                <w:noProof/>
+                <w:lang w:eastAsia="es-ES"/>
               </w:rPr>
               <w:tab/>
             </w:r>
@@ -458,7 +552,7 @@
                 <w:noProof/>
                 <w:webHidden/>
               </w:rPr>
-              <w:instrText xml:space="preserve"> PAGEREF _Toc67229777 \h </w:instrText>
+              <w:instrText xml:space="preserve"> PAGEREF _Toc67324359 \h </w:instrText>
             </w:r>
             <w:r>
               <w:rPr>
@@ -478,7 +572,7 @@
                 <w:noProof/>
                 <w:webHidden/>
               </w:rPr>
-              <w:t>3</w:t>
+              <w:t>2</w:t>
             </w:r>
             <w:r>
               <w:rPr>
@@ -497,10 +591,12 @@
               <w:tab w:val="right" w:leader="dot" w:pos="8494"/>
             </w:tabs>
             <w:rPr>
+              <w:rFonts w:eastAsiaTheme="minorEastAsia"/>
               <w:noProof/>
+              <w:lang w:eastAsia="es-ES"/>
             </w:rPr>
           </w:pPr>
-          <w:hyperlink w:anchor="_Toc67229778" w:history="1">
+          <w:hyperlink w:anchor="_Toc67324360" w:history="1">
             <w:r>
               <w:rPr>
                 <w:rStyle w:val="Hipervnculo"/>
@@ -510,7 +606,9 @@
             </w:r>
             <w:r>
               <w:rPr>
-                <w:noProof/>
+                <w:rFonts w:eastAsiaTheme="minorEastAsia"/>
+                <w:noProof/>
+                <w:lang w:eastAsia="es-ES"/>
               </w:rPr>
               <w:tab/>
             </w:r>
@@ -540,7 +638,7 @@
                 <w:noProof/>
                 <w:webHidden/>
               </w:rPr>
-              <w:instrText xml:space="preserve"> PAGEREF _Toc67229778 \h </w:instrText>
+              <w:instrText xml:space="preserve"> PAGEREF _Toc67324360 \h </w:instrText>
             </w:r>
             <w:r>
               <w:rPr>
@@ -560,7 +658,7 @@
                 <w:noProof/>
                 <w:webHidden/>
               </w:rPr>
-              <w:t>3</w:t>
+              <w:t>2</w:t>
             </w:r>
             <w:r>
               <w:rPr>
@@ -579,10 +677,12 @@
               <w:tab w:val="right" w:leader="dot" w:pos="8494"/>
             </w:tabs>
             <w:rPr>
+              <w:rFonts w:eastAsiaTheme="minorEastAsia"/>
               <w:noProof/>
+              <w:lang w:eastAsia="es-ES"/>
             </w:rPr>
           </w:pPr>
-          <w:hyperlink w:anchor="_Toc67229779" w:history="1">
+          <w:hyperlink w:anchor="_Toc67324361" w:history="1">
             <w:r>
               <w:rPr>
                 <w:rStyle w:val="Hipervnculo"/>
@@ -592,7 +692,9 @@
             </w:r>
             <w:r>
               <w:rPr>
-                <w:noProof/>
+                <w:rFonts w:eastAsiaTheme="minorEastAsia"/>
+                <w:noProof/>
+                <w:lang w:eastAsia="es-ES"/>
               </w:rPr>
               <w:tab/>
             </w:r>
@@ -622,7 +724,93 @@
                 <w:noProof/>
                 <w:webHidden/>
               </w:rPr>
-              <w:instrText xml:space="preserve"> PAGEREF _Toc67229779 \h </w:instrText>
+              <w:instrText xml:space="preserve"> PAGEREF _Toc67324361 \h </w:instrText>
+            </w:r>
+            <w:r>
+              <w:rPr>
+                <w:noProof/>
+                <w:webHidden/>
+              </w:rPr>
+            </w:r>
+            <w:r>
+              <w:rPr>
+                <w:noProof/>
+                <w:webHidden/>
+              </w:rPr>
+              <w:fldChar w:fldCharType="separate"/>
+            </w:r>
+            <w:r>
+              <w:rPr>
+                <w:noProof/>
+                <w:webHidden/>
+              </w:rPr>
+              <w:t>2</w:t>
+            </w:r>
+            <w:r>
+              <w:rPr>
+                <w:noProof/>
+                <w:webHidden/>
+              </w:rPr>
+              <w:fldChar w:fldCharType="end"/>
+            </w:r>
+          </w:hyperlink>
+        </w:p>
+        <w:p>
+          <w:pPr>
+            <w:pStyle w:val="TDC3"/>
+            <w:tabs>
+              <w:tab w:val="left" w:pos="880"/>
+              <w:tab w:val="right" w:leader="dot" w:pos="8494"/>
+            </w:tabs>
+            <w:rPr>
+              <w:rFonts w:eastAsiaTheme="minorEastAsia"/>
+              <w:noProof/>
+              <w:lang w:eastAsia="es-ES"/>
+            </w:rPr>
+          </w:pPr>
+          <w:hyperlink w:anchor="_Toc67324362" w:history="1">
+            <w:r>
+              <w:rPr>
+                <w:rStyle w:val="Hipervnculo"/>
+                <w:noProof/>
+              </w:rPr>
+              <w:t>5.</w:t>
+            </w:r>
+            <w:r>
+              <w:rPr>
+                <w:rFonts w:eastAsiaTheme="minorEastAsia"/>
+                <w:noProof/>
+                <w:lang w:eastAsia="es-ES"/>
+              </w:rPr>
+              <w:tab/>
+            </w:r>
+            <w:r>
+              <w:rPr>
+                <w:rStyle w:val="Hipervnculo"/>
+                <w:noProof/>
+              </w:rPr>
+              <w:t>Corrección de errores:</w:t>
+            </w:r>
+            <w:r>
+              <w:rPr>
+                <w:noProof/>
+                <w:webHidden/>
+              </w:rPr>
+              <w:tab/>
+            </w:r>
+            <w:r>
+              <w:rPr>
+                <w:noProof/>
+                <w:webHidden/>
+              </w:rPr>
+              <w:fldChar w:fldCharType="begin"/>
+            </w:r>
+            <w:r>
+              <w:rPr>
+                <w:noProof/>
+                <w:webHidden/>
+              </w:rPr>
+              <w:instrText xml:space="preserve"> PAGEREF _Toc67324362 \h </w:instrText>
             </w:r>
             <w:r>
               <w:rPr>
@@ -660,10 +848,12 @@
               <w:tab w:val="right" w:leader="dot" w:pos="8494"/>
             </w:tabs>
             <w:rPr>
+              <w:rFonts w:eastAsiaTheme="minorEastAsia"/>
               <w:noProof/>
+              <w:lang w:eastAsia="es-ES"/>
             </w:rPr>
           </w:pPr>
-          <w:hyperlink w:anchor="_Toc67229780" w:history="1">
+          <w:hyperlink w:anchor="_Toc67324363" w:history="1">
             <w:r>
               <w:rPr>
                 <w:rStyle w:val="Hipervnculo"/>
@@ -690,7 +880,335 @@
                 <w:noProof/>
                 <w:webHidden/>
               </w:rPr>
-              <w:instrText xml:space="preserve"> PAGEREF _Toc67229780 \h </w:instrText>
+              <w:instrText xml:space="preserve"> PAGEREF _Toc67324363 \h </w:instrText>
+            </w:r>
+            <w:r>
+              <w:rPr>
+                <w:noProof/>
+                <w:webHidden/>
+              </w:rPr>
+            </w:r>
+            <w:r>
+              <w:rPr>
+                <w:noProof/>
+                <w:webHidden/>
+              </w:rPr>
+              <w:fldChar w:fldCharType="separate"/>
+            </w:r>
+            <w:r>
+              <w:rPr>
+                <w:noProof/>
+                <w:webHidden/>
+              </w:rPr>
+              <w:t>3</w:t>
+            </w:r>
+            <w:r>
+              <w:rPr>
+                <w:noProof/>
+                <w:webHidden/>
+              </w:rPr>
+              <w:fldChar w:fldCharType="end"/>
+            </w:r>
+          </w:hyperlink>
+        </w:p>
+        <w:p>
+          <w:pPr>
+            <w:pStyle w:val="TDC2"/>
+            <w:tabs>
+              <w:tab w:val="right" w:leader="dot" w:pos="8494"/>
+            </w:tabs>
+            <w:rPr>
+              <w:rFonts w:eastAsiaTheme="minorEastAsia"/>
+              <w:noProof/>
+              <w:lang w:eastAsia="es-ES"/>
+            </w:rPr>
+          </w:pPr>
+          <w:hyperlink w:anchor="_Toc67324364" w:history="1">
+            <w:r>
+              <w:rPr>
+                <w:rStyle w:val="Hipervnculo"/>
+                <w:noProof/>
+              </w:rPr>
+              <w:t>Bibliografía:</w:t>
+            </w:r>
+            <w:r>
+              <w:rPr>
+                <w:noProof/>
+                <w:webHidden/>
+              </w:rPr>
+              <w:tab/>
+            </w:r>
+            <w:r>
+              <w:rPr>
+                <w:noProof/>
+                <w:webHidden/>
+              </w:rPr>
+              <w:fldChar w:fldCharType="begin"/>
+            </w:r>
+            <w:r>
+              <w:rPr>
+                <w:noProof/>
+                <w:webHidden/>
+              </w:rPr>
+              <w:instrText xml:space="preserve"> PAGEREF _Toc67324364 \h </w:instrText>
+            </w:r>
+            <w:r>
+              <w:rPr>
+                <w:noProof/>
+                <w:webHidden/>
+              </w:rPr>
+            </w:r>
+            <w:r>
+              <w:rPr>
+                <w:noProof/>
+                <w:webHidden/>
+              </w:rPr>
+              <w:fldChar w:fldCharType="separate"/>
+            </w:r>
+            <w:r>
+              <w:rPr>
+                <w:noProof/>
+                <w:webHidden/>
+              </w:rPr>
+              <w:t>4</w:t>
+            </w:r>
+            <w:r>
+              <w:rPr>
+                <w:noProof/>
+                <w:webHidden/>
+              </w:rPr>
+              <w:fldChar w:fldCharType="end"/>
+            </w:r>
+          </w:hyperlink>
+        </w:p>
+        <w:p>
+          <w:pPr>
+            <w:pStyle w:val="TDC3"/>
+            <w:tabs>
+              <w:tab w:val="left" w:pos="880"/>
+              <w:tab w:val="right" w:leader="dot" w:pos="8494"/>
+            </w:tabs>
+            <w:rPr>
+              <w:rFonts w:eastAsiaTheme="minorEastAsia"/>
+              <w:noProof/>
+              <w:lang w:eastAsia="es-ES"/>
+            </w:rPr>
+          </w:pPr>
+          <w:hyperlink w:anchor="_Toc67324365" w:history="1">
+            <w:r>
+              <w:rPr>
+                <w:rStyle w:val="Hipervnculo"/>
+                <w:noProof/>
+              </w:rPr>
+              <w:t>1.</w:t>
+            </w:r>
+            <w:r>
+              <w:rPr>
+                <w:rFonts w:eastAsiaTheme="minorEastAsia"/>
+                <w:noProof/>
+                <w:lang w:eastAsia="es-ES"/>
+              </w:rPr>
+              <w:tab/>
+            </w:r>
+            <w:r>
+              <w:rPr>
+                <w:rStyle w:val="Hipervnculo"/>
+                <w:noProof/>
+              </w:rPr>
+              <w:t>Héroes, villanos y bloques:</w:t>
+            </w:r>
+            <w:r>
+              <w:rPr>
+                <w:noProof/>
+                <w:webHidden/>
+              </w:rPr>
+              <w:tab/>
+            </w:r>
+            <w:r>
+              <w:rPr>
+                <w:noProof/>
+                <w:webHidden/>
+              </w:rPr>
+              <w:fldChar w:fldCharType="begin"/>
+            </w:r>
+            <w:r>
+              <w:rPr>
+                <w:noProof/>
+                <w:webHidden/>
+              </w:rPr>
+              <w:instrText xml:space="preserve"> PAGEREF _Toc67324365 \h </w:instrText>
+            </w:r>
+            <w:r>
+              <w:rPr>
+                <w:noProof/>
+                <w:webHidden/>
+              </w:rPr>
+            </w:r>
+            <w:r>
+              <w:rPr>
+                <w:noProof/>
+                <w:webHidden/>
+              </w:rPr>
+              <w:fldChar w:fldCharType="separate"/>
+            </w:r>
+            <w:r>
+              <w:rPr>
+                <w:noProof/>
+                <w:webHidden/>
+              </w:rPr>
+              <w:t>4</w:t>
+            </w:r>
+            <w:r>
+              <w:rPr>
+                <w:noProof/>
+                <w:webHidden/>
+              </w:rPr>
+              <w:fldChar w:fldCharType="end"/>
+            </w:r>
+          </w:hyperlink>
+        </w:p>
+        <w:p>
+          <w:pPr>
+            <w:pStyle w:val="TDC3"/>
+            <w:tabs>
+              <w:tab w:val="left" w:pos="880"/>
+              <w:tab w:val="right" w:leader="dot" w:pos="8494"/>
+            </w:tabs>
+            <w:rPr>
+              <w:rFonts w:eastAsiaTheme="minorEastAsia"/>
+              <w:noProof/>
+              <w:lang w:eastAsia="es-ES"/>
+            </w:rPr>
+          </w:pPr>
+          <w:hyperlink w:anchor="_Toc67324366" w:history="1">
+            <w:r>
+              <w:rPr>
+                <w:rStyle w:val="Hipervnculo"/>
+                <w:noProof/>
+              </w:rPr>
+              <w:t>2.</w:t>
+            </w:r>
+            <w:r>
+              <w:rPr>
+                <w:rFonts w:eastAsiaTheme="minorEastAsia"/>
+                <w:noProof/>
+                <w:lang w:eastAsia="es-ES"/>
+              </w:rPr>
+              <w:tab/>
+            </w:r>
+            <w:r>
+              <w:rPr>
+                <w:rStyle w:val="Hipervnculo"/>
+                <w:noProof/>
+              </w:rPr>
+              <w:t>Iconos, loader y fondos:</w:t>
+            </w:r>
+            <w:r>
+              <w:rPr>
+                <w:noProof/>
+                <w:webHidden/>
+              </w:rPr>
+              <w:tab/>
+            </w:r>
+            <w:r>
+              <w:rPr>
+                <w:noProof/>
+                <w:webHidden/>
+              </w:rPr>
+              <w:fldChar w:fldCharType="begin"/>
+            </w:r>
+            <w:r>
+              <w:rPr>
+                <w:noProof/>
+                <w:webHidden/>
+              </w:rPr>
+              <w:instrText xml:space="preserve"> PAGEREF _Toc67324366 \h </w:instrText>
+            </w:r>
+            <w:r>
+              <w:rPr>
+                <w:noProof/>
+                <w:webHidden/>
+              </w:rPr>
+            </w:r>
+            <w:r>
+              <w:rPr>
+                <w:noProof/>
+                <w:webHidden/>
+              </w:rPr>
+              <w:fldChar w:fldCharType="separate"/>
+            </w:r>
+            <w:r>
+              <w:rPr>
+                <w:noProof/>
+                <w:webHidden/>
+              </w:rPr>
+              <w:t>4</w:t>
+            </w:r>
+            <w:r>
+              <w:rPr>
+                <w:noProof/>
+                <w:webHidden/>
+              </w:rPr>
+              <w:fldChar w:fldCharType="end"/>
+            </w:r>
+          </w:hyperlink>
+        </w:p>
+        <w:p>
+          <w:pPr>
+            <w:pStyle w:val="TDC3"/>
+            <w:tabs>
+              <w:tab w:val="left" w:pos="880"/>
+              <w:tab w:val="right" w:leader="dot" w:pos="8494"/>
+            </w:tabs>
+            <w:rPr>
+              <w:rFonts w:eastAsiaTheme="minorEastAsia"/>
+              <w:noProof/>
+              <w:lang w:eastAsia="es-ES"/>
+            </w:rPr>
+          </w:pPr>
+          <w:hyperlink w:anchor="_Toc67324367" w:history="1">
+            <w:r>
+              <w:rPr>
+                <w:rStyle w:val="Hipervnculo"/>
+                <w:noProof/>
+              </w:rPr>
+              <w:t>3.</w:t>
+            </w:r>
+            <w:r>
+              <w:rPr>
+                <w:rFonts w:eastAsiaTheme="minorEastAsia"/>
+                <w:noProof/>
+                <w:lang w:eastAsia="es-ES"/>
+              </w:rPr>
+              <w:tab/>
+            </w:r>
+            <w:r>
+              <w:rPr>
+                <w:rStyle w:val="Hipervnculo"/>
+                <w:noProof/>
+              </w:rPr>
+              <w:t>Música y sonidos:</w:t>
+            </w:r>
+            <w:r>
+              <w:rPr>
+                <w:noProof/>
+                <w:webHidden/>
+              </w:rPr>
+              <w:tab/>
+            </w:r>
+            <w:r>
+              <w:rPr>
+                <w:noProof/>
+                <w:webHidden/>
+              </w:rPr>
+              <w:fldChar w:fldCharType="begin"/>
+            </w:r>
+            <w:r>
+              <w:rPr>
+                <w:noProof/>
+                <w:webHidden/>
+              </w:rPr>
+              <w:instrText xml:space="preserve"> PAGEREF _Toc67324367 \h </w:instrText>
             </w:r>
             <w:r>
               <w:rPr>
@@ -750,16 +1268,11 @@
     <w:p/>
     <w:p/>
     <w:p/>
-    <w:p/>
-    <w:p/>
-    <w:p/>
-    <w:p/>
-    <w:p/>
     <w:p>
       <w:pPr>
         <w:pStyle w:val="Ttulo2"/>
       </w:pPr>
-      <w:bookmarkStart w:id="0" w:name="_Toc67229775"/>
+      <w:bookmarkStart w:id="0" w:name="_Toc67324357"/>
       <w:r>
         <w:lastRenderedPageBreak/>
         <w:t>Dificultades encontradas y solución:</w:t>
@@ -775,7 +1288,7 @@
           <w:numId w:val="3"/>
         </w:numPr>
       </w:pPr>
-      <w:bookmarkStart w:id="1" w:name="_Toc67229776"/>
+      <w:bookmarkStart w:id="1" w:name="_Toc67324358"/>
       <w:r>
         <w:t>Obtención y redimensión de los recursos utilizados:</w:t>
       </w:r>
@@ -810,19 +1323,7 @@
           <w:rPr>
             <w:rStyle w:val="Hipervnculo"/>
           </w:rPr>
-          <w:t>h</w:t>
-        </w:r>
-        <w:r>
-          <w:rPr>
-            <w:rStyle w:val="Hipervnculo"/>
-          </w:rPr>
-          <w:t>t</w:t>
-        </w:r>
-        <w:r>
-          <w:rPr>
-            <w:rStyle w:val="Hipervnculo"/>
-          </w:rPr>
-          <w:t>tps://www.iloveimg.com/resize-image</w:t>
+          <w:t>https://www.iloveimg.com/resize-image</w:t>
         </w:r>
       </w:hyperlink>
       <w:r>
@@ -863,7 +1364,7 @@
           <w:numId w:val="3"/>
         </w:numPr>
       </w:pPr>
-      <w:bookmarkStart w:id="2" w:name="_Toc67229777"/>
+      <w:bookmarkStart w:id="2" w:name="_Toc67324359"/>
       <w:r>
         <w:t>Modificación de los recursos existentes por los nuevos:</w:t>
       </w:r>
@@ -892,7 +1393,7 @@
           <w:numId w:val="3"/>
         </w:numPr>
       </w:pPr>
-      <w:bookmarkStart w:id="3" w:name="_Toc67229778"/>
+      <w:bookmarkStart w:id="3" w:name="_Toc67324360"/>
       <w:r>
         <w:t>Creación de nuevos niveles:</w:t>
       </w:r>
@@ -927,108 +1428,408 @@
           <w:numId w:val="3"/>
         </w:numPr>
       </w:pPr>
-      <w:bookmarkStart w:id="4" w:name="_Toc67229779"/>
+      <w:bookmarkStart w:id="4" w:name="_Toc67324361"/>
       <w:r>
         <w:t>Introducción de nueva funcionalidad:</w:t>
       </w:r>
       <w:bookmarkEnd w:id="4"/>
     </w:p>
+    <w:p>
+      <w:pPr>
+        <w:ind w:left="708"/>
+      </w:pPr>
+    </w:p>
+    <w:p>
+      <w:pPr>
+        <w:ind w:left="708"/>
+      </w:pPr>
+      <w:r>
+        <w:t>La nueva funcionalidad que hemos decidido implementar es la introducción de monedas dentro de cada nivel. Recoger estas monedas nos proporcionará</w:t>
+      </w:r>
+      <w:r>
+        <w:t xml:space="preserve"> 1000</w:t>
+      </w:r>
+      <w:r>
+        <w:t xml:space="preserve"> puntos extra, pero deberemos decidir si </w:t>
+      </w:r>
+      <w:r>
+        <w:t xml:space="preserve">queremos realmente cogerlas ya que estas también pueden suponer un obstáculo, </w:t>
+      </w:r>
+      <w:r>
+        <w:t>puesto</w:t>
+      </w:r>
+      <w:r>
+        <w:t xml:space="preserve"> que nuestros personajes rebotarán contra ellas y es posible que no golpeen a los enemigos.</w:t>
+      </w:r>
+    </w:p>
+    <w:p>
+      <w:pPr>
+        <w:ind w:left="708"/>
+      </w:pPr>
+    </w:p>
+    <w:p>
+      <w:pPr>
+        <w:ind w:left="708"/>
+      </w:pPr>
+      <w:r>
+        <w:lastRenderedPageBreak/>
+        <w:t>Las monedas en nuestro juego adquieren la apariencia de diamantes y estas se han implementado definiendo un nuevo tipo de entidad, llamado “</w:t>
+      </w:r>
+      <w:proofErr w:type="spellStart"/>
+      <w:r>
+        <w:t>coin</w:t>
+      </w:r>
+      <w:proofErr w:type="spellEnd"/>
+      <w:r>
+        <w:t>”, uniéndose así al resto de entidades ya existentes, “block”, “</w:t>
+      </w:r>
+      <w:proofErr w:type="spellStart"/>
+      <w:r>
+        <w:t>ground</w:t>
+      </w:r>
+      <w:proofErr w:type="spellEnd"/>
+      <w:r>
+        <w:t>”, “</w:t>
+      </w:r>
+      <w:proofErr w:type="spellStart"/>
+      <w:r>
+        <w:t>hero</w:t>
+      </w:r>
+      <w:proofErr w:type="spellEnd"/>
+      <w:r>
+        <w:t>” y “</w:t>
+      </w:r>
+      <w:proofErr w:type="spellStart"/>
+      <w:r>
+        <w:t>villain</w:t>
+      </w:r>
+      <w:proofErr w:type="spellEnd"/>
+      <w:r>
+        <w:t>”.</w:t>
+      </w:r>
+    </w:p>
+    <w:p>
+      <w:pPr>
+        <w:ind w:left="708"/>
+      </w:pPr>
+      <w:r>
+        <w:t>La principal dificultad encontrada para implementar esta funcionalidad residía en la necesidad de controlar en un nivel alto el código, ya que exigía realizar cambios que afectarían al funcionamiento de este</w:t>
+      </w:r>
+      <w:r>
+        <w:t xml:space="preserve"> y el cómo está compuesto</w:t>
+      </w:r>
+      <w:r>
+        <w:t xml:space="preserve"> y debíamos mantener el juego funcionando correctamente tras implementar la </w:t>
+      </w:r>
+      <w:r>
+        <w:t>funcionalidad</w:t>
+      </w:r>
+      <w:r>
+        <w:t>.</w:t>
+      </w:r>
+    </w:p>
+    <w:p>
+      <w:pPr>
+        <w:ind w:left="708"/>
+      </w:pPr>
+    </w:p>
+    <w:p>
+      <w:pPr>
+        <w:pStyle w:val="Ttulo3"/>
+        <w:numPr>
+          <w:ilvl w:val="0"/>
+          <w:numId w:val="3"/>
+        </w:numPr>
+      </w:pPr>
+      <w:bookmarkStart w:id="5" w:name="_Toc67324362"/>
+      <w:r>
+        <w:t>Corrección de errores</w:t>
+      </w:r>
+      <w:r>
+        <w:t>:</w:t>
+      </w:r>
+      <w:bookmarkEnd w:id="5"/>
+    </w:p>
     <w:p/>
     <w:p>
       <w:pPr>
+        <w:ind w:left="708"/>
+      </w:pPr>
+      <w:r>
+        <w:t xml:space="preserve">Por último, los diferentes errores que iban surgiendo a lo largo de modificación </w:t>
+      </w:r>
+      <w:r>
+        <w:t>del código y de la implementación de la nueva funcionalidad han provocado contratiempos que han dificultado el desarrollo del juego. Además, el juego base (versión sin modificaciones) en ocasiones presentaba comportamientos erráticos cuando jugábamos un nivel y decidíamos pasar al siguiente, reiniciarlo o volver a la pantalla de selección de niveles y cargar otro. Cuando realizábamos cualquiera de estas acciones el juego se quedaba pillado en la pantalla de carga mostrándonos que se han cargado más entidades del total que se tenía planeado y no nos dejaba avanzar.</w:t>
+      </w:r>
+    </w:p>
+    <w:p>
+      <w:pPr>
+        <w:ind w:left="708"/>
+      </w:pPr>
+      <w:r>
+        <w:t xml:space="preserve">Este error se ha solucionado añadiendo funciones que </w:t>
+      </w:r>
+      <w:proofErr w:type="gramStart"/>
+      <w:r>
+        <w:t>resetean</w:t>
+      </w:r>
+      <w:proofErr w:type="gramEnd"/>
+      <w:r>
+        <w:t xml:space="preserve"> el valor de los contadores de los elementos que se deben cargar, para de este modo, poder reestablecerlos correctamente al seleccionar un nuevo nivel, ya sea el siguiente al que hemos jugado, el mismo u otro diferente, y poder jugar sin problemas de forma continua.</w:t>
+      </w:r>
+    </w:p>
+    <w:p/>
+    <w:p>
+      <w:pPr>
         <w:pStyle w:val="Ttulo2"/>
       </w:pPr>
+      <w:bookmarkStart w:id="6" w:name="_Toc67324363"/>
+      <w:r>
+        <w:t>Conclusiones:</w:t>
+      </w:r>
+      <w:bookmarkEnd w:id="6"/>
+    </w:p>
+    <w:p/>
+    <w:p>
+      <w:pPr>
+        <w:jc w:val="both"/>
+      </w:pPr>
+      <w:r>
+        <w:t xml:space="preserve">Este trabajo ha sido muy interesante ya que hemos aprendido a realizar un juego, crear niveles, incluir funcionalidades…, que era algo que no habíamos realizado antes en la carrera y nos ha servido para adquirir nuevos conocimientos de </w:t>
+      </w:r>
+      <w:r>
+        <w:t>HTML</w:t>
+      </w:r>
+      <w:r>
+        <w:t xml:space="preserve"> y </w:t>
+      </w:r>
+      <w:r>
+        <w:t>JavaScript</w:t>
+      </w:r>
+      <w:r>
+        <w:t xml:space="preserve"> principalmente. </w:t>
+      </w:r>
+    </w:p>
+    <w:p>
+      <w:pPr>
+        <w:jc w:val="both"/>
+      </w:pPr>
+      <w:r>
+        <w:t>También es interesante ya que realizar un juego proporciona motivación, ya que estás viendo lo que creas, puedes interactuar con ello, probarlo para ver el nivel de dificultad, cómo va quedando estéticamente y si es entretenido o no.</w:t>
+      </w:r>
+    </w:p>
+    <w:p>
+      <w:pPr>
+        <w:jc w:val="both"/>
+      </w:pPr>
+      <w:r>
+        <w:t>En resumen, ha sido un trabajo que nos ha aportado no solo conocimiento en un área nueva de la programación, sino también nos ha producido interés y ganas de aprender y de desarrollar</w:t>
+      </w:r>
+      <w:r>
+        <w:t xml:space="preserve"> el proyecto</w:t>
+      </w:r>
+      <w:r>
+        <w:t>.</w:t>
+      </w:r>
+    </w:p>
+    <w:p>
+      <w:pPr>
+        <w:jc w:val="both"/>
+      </w:pPr>
+    </w:p>
+    <w:p>
+      <w:pPr>
+        <w:jc w:val="both"/>
+      </w:pPr>
+    </w:p>
+    <w:p>
+      <w:pPr>
+        <w:jc w:val="both"/>
+      </w:pPr>
+    </w:p>
+    <w:p>
+      <w:pPr>
+        <w:jc w:val="both"/>
+      </w:pPr>
     </w:p>
     <w:p>
       <w:pPr>
         <w:pStyle w:val="Ttulo2"/>
       </w:pPr>
-    </w:p>
-    <w:p>
-      <w:pPr>
-        <w:pStyle w:val="Ttulo2"/>
-      </w:pPr>
+      <w:bookmarkStart w:id="7" w:name="_Toc67324364"/>
+      <w:r>
+        <w:lastRenderedPageBreak/>
+        <w:t>Bibliografía</w:t>
+      </w:r>
+      <w:r>
+        <w:t>:</w:t>
+      </w:r>
+      <w:bookmarkEnd w:id="7"/>
     </w:p>
     <w:p/>
     <w:p>
       <w:pPr>
-        <w:pStyle w:val="Ttulo2"/>
-      </w:pPr>
-      <w:bookmarkStart w:id="5" w:name="_Toc67229780"/>
-      <w:r>
-        <w:lastRenderedPageBreak/>
-        <w:t>Conclusiones:</w:t>
-      </w:r>
-      <w:bookmarkEnd w:id="5"/>
-    </w:p>
-    <w:p/>
-    <w:p>
-      <w:pPr>
-        <w:jc w:val="both"/>
-      </w:pPr>
-      <w:r>
-        <w:t xml:space="preserve">Este trabajo ha sido muy interesante ya que hemos aprendido a realizar un juego, crear niveles, incluir funcionalidades…, que era algo que no habíamos realizado antes en la carrera y nos ha servido para adquirir nuevos conocimientos de html y javascript principalmente. </w:t>
-      </w:r>
-    </w:p>
-    <w:p>
-      <w:pPr>
-        <w:jc w:val="both"/>
-      </w:pPr>
-      <w:r>
-        <w:t>También es interesante ya que realizar un juego proporciona motivación, ya que estás viendo lo que creas, puedes interactuar con ello, probarlo para ver el nivel de dificultad, cómo va quedando estéticamente y si es entretenido o no.</w:t>
-      </w:r>
-    </w:p>
-    <w:p>
-      <w:pPr>
-        <w:jc w:val="both"/>
-      </w:pPr>
-      <w:r>
-        <w:t>En resumen, ha sido un trabajo que nos ha aportado no solo conocimiento en un área nueva de la programación, sino también nos ha producido interés y ganas de aprender y de desarrollar</w:t>
-      </w:r>
-      <w:r>
-        <w:t xml:space="preserve"> el proyecto</w:t>
-      </w:r>
-      <w:r>
-        <w:t>.</w:t>
-      </w:r>
-    </w:p>
-    <w:p/>
-    <w:p/>
-    <w:p/>
-    <w:p>
-      <w:r>
-        <w:rPr>
-          <w:highlight w:val="yellow"/>
-        </w:rPr>
-        <w:t>Recursos utilizados y licencia:</w:t>
-      </w:r>
-      <w:r>
+        <w:pStyle w:val="Ttulo3"/>
+        <w:numPr>
+          <w:ilvl w:val="0"/>
+          <w:numId w:val="4"/>
+        </w:numPr>
+      </w:pPr>
+      <w:bookmarkStart w:id="8" w:name="_Toc67324365"/>
+      <w:r>
+        <w:t>Héroes, villanos y bloques</w:t>
+      </w:r>
+      <w:r>
+        <w:t>:</w:t>
+      </w:r>
+      <w:bookmarkEnd w:id="8"/>
+    </w:p>
+    <w:p>
+      <w:pPr>
+        <w:ind w:left="708"/>
+      </w:pPr>
+    </w:p>
+    <w:p>
+      <w:pPr>
+        <w:ind w:left="708"/>
+        <w:rPr>
+          <w:rStyle w:val="selectable"/>
+          <w:rFonts w:ascii="Times New Roman" w:hAnsi="Times New Roman" w:cs="Times New Roman"/>
+          <w:color w:val="000000"/>
+        </w:rPr>
+      </w:pPr>
+      <w:proofErr w:type="spellStart"/>
+      <w:r>
+        <w:rPr>
+          <w:rStyle w:val="selectable"/>
+          <w:rFonts w:ascii="Times New Roman" w:hAnsi="Times New Roman" w:cs="Times New Roman"/>
+          <w:color w:val="000000"/>
+        </w:rPr>
+        <w:t>Klipartz</w:t>
+      </w:r>
+      <w:proofErr w:type="spellEnd"/>
+      <w:r>
+        <w:rPr>
+          <w:rStyle w:val="selectable"/>
+          <w:rFonts w:ascii="Times New Roman" w:hAnsi="Times New Roman" w:cs="Times New Roman"/>
+          <w:color w:val="000000"/>
+        </w:rPr>
+        <w:t xml:space="preserve">. (2021). </w:t>
+      </w:r>
+      <w:proofErr w:type="spellStart"/>
+      <w:r>
+        <w:rPr>
+          <w:rStyle w:val="selectable"/>
+          <w:rFonts w:ascii="Times New Roman" w:hAnsi="Times New Roman" w:cs="Times New Roman"/>
+          <w:color w:val="000000"/>
+        </w:rPr>
+        <w:t>Retrieved</w:t>
+      </w:r>
+      <w:proofErr w:type="spellEnd"/>
+      <w:r>
+        <w:rPr>
+          <w:rStyle w:val="selectable"/>
+          <w:rFonts w:ascii="Times New Roman" w:hAnsi="Times New Roman" w:cs="Times New Roman"/>
+          <w:color w:val="000000"/>
+        </w:rPr>
+        <w:t xml:space="preserve"> 8 March 2021, </w:t>
+      </w:r>
+      <w:proofErr w:type="spellStart"/>
+      <w:r>
+        <w:rPr>
+          <w:rStyle w:val="selectable"/>
+          <w:rFonts w:ascii="Times New Roman" w:hAnsi="Times New Roman" w:cs="Times New Roman"/>
+          <w:color w:val="000000"/>
+        </w:rPr>
+        <w:t>from</w:t>
+      </w:r>
+      <w:proofErr w:type="spellEnd"/>
+      <w:r>
+        <w:rPr>
+          <w:rStyle w:val="selectable"/>
+          <w:rFonts w:ascii="Times New Roman" w:hAnsi="Times New Roman" w:cs="Times New Roman"/>
+          <w:color w:val="000000"/>
+        </w:rPr>
         <w:t xml:space="preserve"> </w:t>
       </w:r>
-    </w:p>
-    <w:p>
-      <w:pPr>
-        <w:rPr>
-          <w:sz w:val="26"/>
-          <w:szCs w:val="26"/>
-        </w:rPr>
-      </w:pPr>
       <w:hyperlink r:id="rId11" w:history="1">
         <w:r>
           <w:rPr>
             <w:rStyle w:val="Hipervnculo"/>
-            <w:sz w:val="26"/>
-            <w:szCs w:val="26"/>
+            <w:rFonts w:ascii="Times New Roman" w:hAnsi="Times New Roman" w:cs="Times New Roman"/>
           </w:rPr>
           <w:t>https://www.klipartz.com/</w:t>
         </w:r>
       </w:hyperlink>
     </w:p>
     <w:p>
+      <w:pPr>
+        <w:ind w:left="708"/>
+        <w:rPr>
+          <w:rStyle w:val="selectable"/>
+          <w:rFonts w:ascii="Times New Roman" w:hAnsi="Times New Roman" w:cs="Times New Roman"/>
+          <w:color w:val="000000"/>
+        </w:rPr>
+      </w:pPr>
+      <w:proofErr w:type="spellStart"/>
+      <w:r>
+        <w:rPr>
+          <w:rStyle w:val="selectable"/>
+          <w:rFonts w:ascii="Times New Roman" w:hAnsi="Times New Roman" w:cs="Times New Roman"/>
+          <w:color w:val="000000"/>
+        </w:rPr>
+        <w:t>PNGWing</w:t>
+      </w:r>
+      <w:proofErr w:type="spellEnd"/>
+      <w:r>
+        <w:rPr>
+          <w:rStyle w:val="selectable"/>
+          <w:rFonts w:ascii="Times New Roman" w:hAnsi="Times New Roman" w:cs="Times New Roman"/>
+          <w:color w:val="000000"/>
+        </w:rPr>
+        <w:t xml:space="preserve"> - imágenes png transparentes descarga gratuita. (2021). </w:t>
+      </w:r>
+      <w:proofErr w:type="spellStart"/>
+      <w:r>
+        <w:rPr>
+          <w:rStyle w:val="selectable"/>
+          <w:rFonts w:ascii="Times New Roman" w:hAnsi="Times New Roman" w:cs="Times New Roman"/>
+          <w:color w:val="000000"/>
+        </w:rPr>
+        <w:t>Retrieved</w:t>
+      </w:r>
+      <w:proofErr w:type="spellEnd"/>
+      <w:r>
+        <w:rPr>
+          <w:rStyle w:val="selectable"/>
+          <w:rFonts w:ascii="Times New Roman" w:hAnsi="Times New Roman" w:cs="Times New Roman"/>
+          <w:color w:val="000000"/>
+        </w:rPr>
+        <w:t xml:space="preserve"> 8 March 2021, </w:t>
+      </w:r>
+      <w:proofErr w:type="spellStart"/>
+      <w:r>
+        <w:rPr>
+          <w:rStyle w:val="selectable"/>
+          <w:rFonts w:ascii="Times New Roman" w:hAnsi="Times New Roman" w:cs="Times New Roman"/>
+          <w:color w:val="000000"/>
+        </w:rPr>
+        <w:t>from</w:t>
+      </w:r>
+      <w:proofErr w:type="spellEnd"/>
+      <w:r>
+        <w:rPr>
+          <w:rStyle w:val="selectable"/>
+          <w:rFonts w:ascii="Times New Roman" w:hAnsi="Times New Roman" w:cs="Times New Roman"/>
+          <w:color w:val="000000"/>
+        </w:rPr>
+        <w:t xml:space="preserve"> </w:t>
+      </w:r>
       <w:hyperlink r:id="rId12" w:history="1">
         <w:r>
           <w:rPr>
             <w:rStyle w:val="Hipervnculo"/>
+            <w:rFonts w:ascii="Times New Roman" w:hAnsi="Times New Roman" w:cs="Times New Roman"/>
           </w:rPr>
           <w:t>https://www.pngwing.com/es</w:t>
         </w:r>
@@ -1036,68 +1837,510 @@
     </w:p>
     <w:p>
       <w:pPr>
-        <w:rPr>
-          <w:rFonts w:ascii="Helvetica" w:hAnsi="Helvetica" w:cs="Helvetica"/>
-          <w:color w:val="2E3338"/>
-        </w:rPr>
-      </w:pPr>
-      <w:hyperlink r:id="rId13" w:tgtFrame="_blank" w:tooltip="https://www.pikpng.com/pngvi/ibwwwJm_pusheen-cat-pixel-art-pusheen-cat-clipart/" w:history="1">
+        <w:ind w:left="708"/>
+        <w:rPr>
+          <w:rStyle w:val="selectable"/>
+          <w:rFonts w:ascii="Times New Roman" w:hAnsi="Times New Roman" w:cs="Times New Roman"/>
+          <w:color w:val="000000"/>
+        </w:rPr>
+      </w:pPr>
+      <w:proofErr w:type="spellStart"/>
+      <w:r>
+        <w:rPr>
+          <w:rStyle w:val="selectable"/>
+          <w:rFonts w:ascii="Times New Roman" w:hAnsi="Times New Roman" w:cs="Times New Roman"/>
+          <w:color w:val="000000"/>
+        </w:rPr>
+        <w:t>PikPng</w:t>
+      </w:r>
+      <w:proofErr w:type="spellEnd"/>
+      <w:r>
+        <w:rPr>
+          <w:rStyle w:val="selectable"/>
+          <w:rFonts w:ascii="Times New Roman" w:hAnsi="Times New Roman" w:cs="Times New Roman"/>
+          <w:color w:val="000000"/>
+        </w:rPr>
+        <w:t xml:space="preserve"> - </w:t>
+      </w:r>
+      <w:proofErr w:type="spellStart"/>
+      <w:r>
+        <w:rPr>
+          <w:rStyle w:val="selectable"/>
+          <w:rFonts w:ascii="Times New Roman" w:hAnsi="Times New Roman" w:cs="Times New Roman"/>
+          <w:color w:val="000000"/>
+        </w:rPr>
+        <w:t>Find</w:t>
+      </w:r>
+      <w:proofErr w:type="spellEnd"/>
+      <w:r>
+        <w:rPr>
+          <w:rStyle w:val="selectable"/>
+          <w:rFonts w:ascii="Times New Roman" w:hAnsi="Times New Roman" w:cs="Times New Roman"/>
+          <w:color w:val="000000"/>
+        </w:rPr>
+        <w:t xml:space="preserve"> Free Png </w:t>
+      </w:r>
+      <w:proofErr w:type="spellStart"/>
+      <w:r>
+        <w:rPr>
+          <w:rStyle w:val="selectable"/>
+          <w:rFonts w:ascii="Times New Roman" w:hAnsi="Times New Roman" w:cs="Times New Roman"/>
+          <w:color w:val="000000"/>
+        </w:rPr>
+        <w:t>Transparent</w:t>
+      </w:r>
+      <w:proofErr w:type="spellEnd"/>
+      <w:r>
+        <w:rPr>
+          <w:rStyle w:val="selectable"/>
+          <w:rFonts w:ascii="Times New Roman" w:hAnsi="Times New Roman" w:cs="Times New Roman"/>
+          <w:color w:val="000000"/>
+        </w:rPr>
+        <w:t xml:space="preserve"> </w:t>
+      </w:r>
+      <w:proofErr w:type="spellStart"/>
+      <w:r>
+        <w:rPr>
+          <w:rStyle w:val="selectable"/>
+          <w:rFonts w:ascii="Times New Roman" w:hAnsi="Times New Roman" w:cs="Times New Roman"/>
+          <w:color w:val="000000"/>
+        </w:rPr>
+        <w:t>Images</w:t>
+      </w:r>
+      <w:proofErr w:type="spellEnd"/>
+      <w:r>
+        <w:rPr>
+          <w:rStyle w:val="selectable"/>
+          <w:rFonts w:ascii="Times New Roman" w:hAnsi="Times New Roman" w:cs="Times New Roman"/>
+          <w:color w:val="000000"/>
+        </w:rPr>
+        <w:t xml:space="preserve"> </w:t>
+      </w:r>
+      <w:proofErr w:type="spellStart"/>
+      <w:r>
+        <w:rPr>
+          <w:rStyle w:val="selectable"/>
+          <w:rFonts w:ascii="Times New Roman" w:hAnsi="Times New Roman" w:cs="Times New Roman"/>
+          <w:color w:val="000000"/>
+        </w:rPr>
+        <w:t>for</w:t>
+      </w:r>
+      <w:proofErr w:type="spellEnd"/>
+      <w:r>
+        <w:rPr>
+          <w:rStyle w:val="selectable"/>
+          <w:rFonts w:ascii="Times New Roman" w:hAnsi="Times New Roman" w:cs="Times New Roman"/>
+          <w:color w:val="000000"/>
+        </w:rPr>
+        <w:t xml:space="preserve"> Personal &amp; Non-</w:t>
+      </w:r>
+      <w:proofErr w:type="spellStart"/>
+      <w:r>
+        <w:rPr>
+          <w:rStyle w:val="selectable"/>
+          <w:rFonts w:ascii="Times New Roman" w:hAnsi="Times New Roman" w:cs="Times New Roman"/>
+          <w:color w:val="000000"/>
+        </w:rPr>
+        <w:t>Commercial</w:t>
+      </w:r>
+      <w:proofErr w:type="spellEnd"/>
+      <w:r>
+        <w:rPr>
+          <w:rStyle w:val="selectable"/>
+          <w:rFonts w:ascii="Times New Roman" w:hAnsi="Times New Roman" w:cs="Times New Roman"/>
+          <w:color w:val="000000"/>
+        </w:rPr>
+        <w:t xml:space="preserve"> Use. (2021). </w:t>
+      </w:r>
+      <w:proofErr w:type="spellStart"/>
+      <w:r>
+        <w:rPr>
+          <w:rStyle w:val="selectable"/>
+          <w:rFonts w:ascii="Times New Roman" w:hAnsi="Times New Roman" w:cs="Times New Roman"/>
+          <w:color w:val="000000"/>
+        </w:rPr>
+        <w:t>Retrieved</w:t>
+      </w:r>
+      <w:proofErr w:type="spellEnd"/>
+      <w:r>
+        <w:rPr>
+          <w:rStyle w:val="selectable"/>
+          <w:rFonts w:ascii="Times New Roman" w:hAnsi="Times New Roman" w:cs="Times New Roman"/>
+          <w:color w:val="000000"/>
+        </w:rPr>
+        <w:t xml:space="preserve"> 8 March 2021, </w:t>
+      </w:r>
+      <w:proofErr w:type="spellStart"/>
+      <w:r>
+        <w:rPr>
+          <w:rStyle w:val="selectable"/>
+          <w:rFonts w:ascii="Times New Roman" w:hAnsi="Times New Roman" w:cs="Times New Roman"/>
+          <w:color w:val="000000"/>
+        </w:rPr>
+        <w:t>from</w:t>
+      </w:r>
+      <w:proofErr w:type="spellEnd"/>
+      <w:r>
+        <w:rPr>
+          <w:rStyle w:val="selectable"/>
+          <w:rFonts w:ascii="Times New Roman" w:hAnsi="Times New Roman" w:cs="Times New Roman"/>
+          <w:color w:val="000000"/>
+        </w:rPr>
+        <w:t xml:space="preserve"> </w:t>
+      </w:r>
+      <w:hyperlink r:id="rId13" w:history="1">
         <w:r>
           <w:rPr>
             <w:rStyle w:val="Hipervnculo"/>
-            <w:rFonts w:ascii="Helvetica" w:hAnsi="Helvetica" w:cs="Helvetica"/>
-            <w:bdr w:val="none" w:sz="0" w:space="0" w:color="auto" w:frame="1"/>
+            <w:rFonts w:ascii="Times New Roman" w:hAnsi="Times New Roman" w:cs="Times New Roman"/>
           </w:rPr>
-          <w:t>https://www.pikpng.com/pngvi/ibwwwJm_pusheen-cat-pixel-art-pusheen-cat-clipart/</w:t>
+          <w:t>https://www.pikpng.com/</w:t>
         </w:r>
       </w:hyperlink>
-      <w:r>
-        <w:rPr>
-          <w:rFonts w:ascii="Helvetica" w:hAnsi="Helvetica" w:cs="Helvetica"/>
-          <w:color w:val="2E3338"/>
+    </w:p>
+    <w:p>
+      <w:pPr>
+        <w:ind w:left="708"/>
+        <w:rPr>
+          <w:rStyle w:val="selectable"/>
+          <w:rFonts w:ascii="Times New Roman" w:hAnsi="Times New Roman" w:cs="Times New Roman"/>
+          <w:color w:val="000000"/>
+        </w:rPr>
+      </w:pPr>
+      <w:proofErr w:type="spellStart"/>
+      <w:r>
+        <w:rPr>
+          <w:rStyle w:val="selectable"/>
+          <w:rFonts w:ascii="Times New Roman" w:hAnsi="Times New Roman" w:cs="Times New Roman"/>
+          <w:color w:val="000000"/>
+        </w:rPr>
+        <w:t>Freepik</w:t>
+      </w:r>
+      <w:proofErr w:type="spellEnd"/>
+      <w:r>
+        <w:rPr>
+          <w:rStyle w:val="selectable"/>
+          <w:rFonts w:ascii="Times New Roman" w:hAnsi="Times New Roman" w:cs="Times New Roman"/>
+          <w:color w:val="000000"/>
         </w:rPr>
         <w:t xml:space="preserve"> </w:t>
       </w:r>
-    </w:p>
-    <w:p>
-      <w:pPr>
-        <w:rPr>
-          <w:rFonts w:ascii="Helvetica" w:hAnsi="Helvetica" w:cs="Helvetica"/>
-          <w:color w:val="2E3338"/>
-        </w:rPr>
-      </w:pPr>
+      <w:r>
+        <w:rPr>
+          <w:rStyle w:val="selectable"/>
+          <w:rFonts w:ascii="Times New Roman" w:hAnsi="Times New Roman" w:cs="Times New Roman"/>
+          <w:color w:val="000000"/>
+        </w:rPr>
+        <w:t>-</w:t>
+      </w:r>
+      <w:r>
+        <w:rPr>
+          <w:rStyle w:val="selectable"/>
+          <w:rFonts w:ascii="Times New Roman" w:hAnsi="Times New Roman" w:cs="Times New Roman"/>
+          <w:color w:val="000000"/>
+        </w:rPr>
+        <w:t xml:space="preserve"> </w:t>
+      </w:r>
+      <w:proofErr w:type="spellStart"/>
+      <w:r>
+        <w:rPr>
+          <w:rStyle w:val="selectable"/>
+          <w:rFonts w:ascii="Times New Roman" w:hAnsi="Times New Roman" w:cs="Times New Roman"/>
+          <w:color w:val="000000"/>
+        </w:rPr>
+        <w:t>Graphic</w:t>
+      </w:r>
+      <w:proofErr w:type="spellEnd"/>
+      <w:r>
+        <w:rPr>
+          <w:rStyle w:val="selectable"/>
+          <w:rFonts w:ascii="Times New Roman" w:hAnsi="Times New Roman" w:cs="Times New Roman"/>
+          <w:color w:val="000000"/>
+        </w:rPr>
+        <w:t xml:space="preserve"> </w:t>
+      </w:r>
+      <w:proofErr w:type="spellStart"/>
+      <w:r>
+        <w:rPr>
+          <w:rStyle w:val="selectable"/>
+          <w:rFonts w:ascii="Times New Roman" w:hAnsi="Times New Roman" w:cs="Times New Roman"/>
+          <w:color w:val="000000"/>
+        </w:rPr>
+        <w:t>Resources</w:t>
+      </w:r>
+      <w:proofErr w:type="spellEnd"/>
+      <w:r>
+        <w:rPr>
+          <w:rStyle w:val="selectable"/>
+          <w:rFonts w:ascii="Times New Roman" w:hAnsi="Times New Roman" w:cs="Times New Roman"/>
+          <w:color w:val="000000"/>
+        </w:rPr>
+        <w:t xml:space="preserve"> </w:t>
+      </w:r>
+      <w:proofErr w:type="spellStart"/>
+      <w:r>
+        <w:rPr>
+          <w:rStyle w:val="selectable"/>
+          <w:rFonts w:ascii="Times New Roman" w:hAnsi="Times New Roman" w:cs="Times New Roman"/>
+          <w:color w:val="000000"/>
+        </w:rPr>
+        <w:t>for</w:t>
+      </w:r>
+      <w:proofErr w:type="spellEnd"/>
+      <w:r>
+        <w:rPr>
+          <w:rStyle w:val="selectable"/>
+          <w:rFonts w:ascii="Times New Roman" w:hAnsi="Times New Roman" w:cs="Times New Roman"/>
+          <w:color w:val="000000"/>
+        </w:rPr>
+        <w:t xml:space="preserve"> </w:t>
+      </w:r>
+      <w:proofErr w:type="spellStart"/>
+      <w:r>
+        <w:rPr>
+          <w:rStyle w:val="selectable"/>
+          <w:rFonts w:ascii="Times New Roman" w:hAnsi="Times New Roman" w:cs="Times New Roman"/>
+          <w:color w:val="000000"/>
+        </w:rPr>
+        <w:t>everyone</w:t>
+      </w:r>
+      <w:proofErr w:type="spellEnd"/>
+      <w:r>
+        <w:rPr>
+          <w:rStyle w:val="selectable"/>
+          <w:rFonts w:ascii="Times New Roman" w:hAnsi="Times New Roman" w:cs="Times New Roman"/>
+          <w:color w:val="000000"/>
+        </w:rPr>
+        <w:t xml:space="preserve">. (2021). </w:t>
+      </w:r>
+      <w:proofErr w:type="spellStart"/>
+      <w:r>
+        <w:rPr>
+          <w:rStyle w:val="selectable"/>
+          <w:rFonts w:ascii="Times New Roman" w:hAnsi="Times New Roman" w:cs="Times New Roman"/>
+          <w:color w:val="000000"/>
+        </w:rPr>
+        <w:t>Retrieved</w:t>
+      </w:r>
+      <w:proofErr w:type="spellEnd"/>
+      <w:r>
+        <w:rPr>
+          <w:rStyle w:val="selectable"/>
+          <w:rFonts w:ascii="Times New Roman" w:hAnsi="Times New Roman" w:cs="Times New Roman"/>
+          <w:color w:val="000000"/>
+        </w:rPr>
+        <w:t xml:space="preserve"> 8 March 2021, </w:t>
+      </w:r>
+      <w:proofErr w:type="spellStart"/>
+      <w:r>
+        <w:rPr>
+          <w:rStyle w:val="selectable"/>
+          <w:rFonts w:ascii="Times New Roman" w:hAnsi="Times New Roman" w:cs="Times New Roman"/>
+          <w:color w:val="000000"/>
+        </w:rPr>
+        <w:t>from</w:t>
+      </w:r>
+      <w:proofErr w:type="spellEnd"/>
+      <w:r>
+        <w:rPr>
+          <w:rStyle w:val="selectable"/>
+          <w:rFonts w:ascii="Times New Roman" w:hAnsi="Times New Roman" w:cs="Times New Roman"/>
+          <w:color w:val="000000"/>
+        </w:rPr>
+        <w:t xml:space="preserve"> </w:t>
+      </w:r>
       <w:hyperlink r:id="rId14" w:history="1">
         <w:r>
           <w:rPr>
             <w:rStyle w:val="Hipervnculo"/>
-            <w:rFonts w:ascii="Helvetica" w:hAnsi="Helvetica" w:cs="Helvetica"/>
-            <w:bdr w:val="none" w:sz="0" w:space="0" w:color="auto" w:frame="1"/>
-            <w:shd w:val="clear" w:color="auto" w:fill="FFFFFF"/>
+            <w:rFonts w:ascii="Times New Roman" w:hAnsi="Times New Roman" w:cs="Times New Roman"/>
           </w:rPr>
           <w:t>https://www.freepik.com/</w:t>
         </w:r>
       </w:hyperlink>
     </w:p>
     <w:p>
-      <w:hyperlink r:id="rId15" w:tgtFrame="_blank" w:tooltip="https://www.vhv.rs/viewpic/mbmTxh_the-pusheen-cat-holding-a-dounut-pusheen-pixel/" w:history="1">
+      <w:pPr>
+        <w:ind w:left="705"/>
+        <w:rPr>
+          <w:rStyle w:val="selectable"/>
+          <w:rFonts w:ascii="Times New Roman" w:hAnsi="Times New Roman" w:cs="Times New Roman"/>
+          <w:color w:val="000000"/>
+        </w:rPr>
+      </w:pPr>
+      <w:proofErr w:type="spellStart"/>
+      <w:r>
+        <w:rPr>
+          <w:rStyle w:val="selectable"/>
+          <w:rFonts w:ascii="Times New Roman" w:hAnsi="Times New Roman" w:cs="Times New Roman"/>
+          <w:color w:val="000000"/>
+        </w:rPr>
+        <w:t>Vhv</w:t>
+      </w:r>
+      <w:proofErr w:type="spellEnd"/>
+      <w:r>
+        <w:rPr>
+          <w:rStyle w:val="selectable"/>
+          <w:rFonts w:ascii="Times New Roman" w:hAnsi="Times New Roman" w:cs="Times New Roman"/>
+          <w:color w:val="000000"/>
+        </w:rPr>
+        <w:t xml:space="preserve"> - </w:t>
+      </w:r>
+      <w:r>
+        <w:rPr>
+          <w:rStyle w:val="selectable"/>
+          <w:rFonts w:ascii="Times New Roman" w:hAnsi="Times New Roman" w:cs="Times New Roman"/>
+          <w:color w:val="000000"/>
+        </w:rPr>
+        <w:t xml:space="preserve">Explore </w:t>
+      </w:r>
+      <w:proofErr w:type="spellStart"/>
+      <w:r>
+        <w:rPr>
+          <w:rStyle w:val="selectable"/>
+          <w:rFonts w:ascii="Times New Roman" w:hAnsi="Times New Roman" w:cs="Times New Roman"/>
+          <w:color w:val="000000"/>
+        </w:rPr>
+        <w:t>Millions</w:t>
+      </w:r>
+      <w:proofErr w:type="spellEnd"/>
+      <w:r>
+        <w:rPr>
+          <w:rStyle w:val="selectable"/>
+          <w:rFonts w:ascii="Times New Roman" w:hAnsi="Times New Roman" w:cs="Times New Roman"/>
+          <w:color w:val="000000"/>
+        </w:rPr>
+        <w:t xml:space="preserve"> </w:t>
+      </w:r>
+      <w:proofErr w:type="spellStart"/>
+      <w:r>
+        <w:rPr>
+          <w:rStyle w:val="selectable"/>
+          <w:rFonts w:ascii="Times New Roman" w:hAnsi="Times New Roman" w:cs="Times New Roman"/>
+          <w:color w:val="000000"/>
+        </w:rPr>
+        <w:t>of</w:t>
+      </w:r>
+      <w:proofErr w:type="spellEnd"/>
+      <w:r>
+        <w:rPr>
+          <w:rStyle w:val="selectable"/>
+          <w:rFonts w:ascii="Times New Roman" w:hAnsi="Times New Roman" w:cs="Times New Roman"/>
+          <w:color w:val="000000"/>
+        </w:rPr>
+        <w:t xml:space="preserve"> Free </w:t>
+      </w:r>
+      <w:proofErr w:type="spellStart"/>
+      <w:r>
+        <w:rPr>
+          <w:rStyle w:val="selectable"/>
+          <w:rFonts w:ascii="Times New Roman" w:hAnsi="Times New Roman" w:cs="Times New Roman"/>
+          <w:color w:val="000000"/>
+        </w:rPr>
+        <w:t>Transparent</w:t>
+      </w:r>
+      <w:proofErr w:type="spellEnd"/>
+      <w:r>
+        <w:rPr>
+          <w:rStyle w:val="selectable"/>
+          <w:rFonts w:ascii="Times New Roman" w:hAnsi="Times New Roman" w:cs="Times New Roman"/>
+          <w:color w:val="000000"/>
+        </w:rPr>
+        <w:t xml:space="preserve"> PNG </w:t>
+      </w:r>
+      <w:proofErr w:type="spellStart"/>
+      <w:r>
+        <w:rPr>
+          <w:rStyle w:val="selectable"/>
+          <w:rFonts w:ascii="Times New Roman" w:hAnsi="Times New Roman" w:cs="Times New Roman"/>
+          <w:color w:val="000000"/>
+        </w:rPr>
+        <w:t>Images</w:t>
+      </w:r>
+      <w:proofErr w:type="spellEnd"/>
+      <w:r>
+        <w:rPr>
+          <w:rStyle w:val="selectable"/>
+          <w:rFonts w:ascii="Times New Roman" w:hAnsi="Times New Roman" w:cs="Times New Roman"/>
+          <w:color w:val="000000"/>
+        </w:rPr>
+        <w:t xml:space="preserve"> - </w:t>
+      </w:r>
+      <w:proofErr w:type="spellStart"/>
+      <w:r>
+        <w:rPr>
+          <w:rStyle w:val="selectable"/>
+          <w:rFonts w:ascii="Times New Roman" w:hAnsi="Times New Roman" w:cs="Times New Roman"/>
+          <w:color w:val="000000"/>
+        </w:rPr>
+        <w:t>vhv</w:t>
+      </w:r>
+      <w:proofErr w:type="spellEnd"/>
+      <w:r>
+        <w:rPr>
+          <w:rStyle w:val="selectable"/>
+          <w:rFonts w:ascii="Times New Roman" w:hAnsi="Times New Roman" w:cs="Times New Roman"/>
+          <w:color w:val="000000"/>
+        </w:rPr>
+        <w:t xml:space="preserve">. (2021). </w:t>
+      </w:r>
+      <w:proofErr w:type="spellStart"/>
+      <w:r>
+        <w:rPr>
+          <w:rStyle w:val="selectable"/>
+          <w:rFonts w:ascii="Times New Roman" w:hAnsi="Times New Roman" w:cs="Times New Roman"/>
+          <w:color w:val="000000"/>
+        </w:rPr>
+        <w:t>Retrieved</w:t>
+      </w:r>
+      <w:proofErr w:type="spellEnd"/>
+      <w:r>
+        <w:rPr>
+          <w:rStyle w:val="selectable"/>
+          <w:rFonts w:ascii="Times New Roman" w:hAnsi="Times New Roman" w:cs="Times New Roman"/>
+          <w:color w:val="000000"/>
+        </w:rPr>
+        <w:t xml:space="preserve"> 8 March 2021, </w:t>
+      </w:r>
+      <w:proofErr w:type="spellStart"/>
+      <w:r>
+        <w:rPr>
+          <w:rStyle w:val="selectable"/>
+          <w:rFonts w:ascii="Times New Roman" w:hAnsi="Times New Roman" w:cs="Times New Roman"/>
+          <w:color w:val="000000"/>
+        </w:rPr>
+        <w:t>from</w:t>
+      </w:r>
+      <w:proofErr w:type="spellEnd"/>
+      <w:r>
+        <w:rPr>
+          <w:rStyle w:val="selectable"/>
+          <w:rFonts w:ascii="Times New Roman" w:hAnsi="Times New Roman" w:cs="Times New Roman"/>
+          <w:color w:val="000000"/>
+        </w:rPr>
+        <w:t xml:space="preserve"> </w:t>
+      </w:r>
+      <w:hyperlink r:id="rId15" w:history="1">
         <w:r>
           <w:rPr>
             <w:rStyle w:val="Hipervnculo"/>
-            <w:rFonts w:ascii="Helvetica" w:hAnsi="Helvetica" w:cs="Helvetica"/>
-            <w:bdr w:val="none" w:sz="0" w:space="0" w:color="auto" w:frame="1"/>
+            <w:rFonts w:ascii="Times New Roman" w:hAnsi="Times New Roman" w:cs="Times New Roman"/>
           </w:rPr>
-          <w:t>https://www.vhv.rs/viewpic/mbmTxh_the-pusheen-cat-holding-a-dounut-pusheen-pixel/</w:t>
+          <w:t>https://www.vhv.rs/</w:t>
         </w:r>
       </w:hyperlink>
     </w:p>
     <w:p>
       <w:pPr>
-        <w:rPr>
-          <w:sz w:val="26"/>
-          <w:szCs w:val="26"/>
-        </w:rPr>
-      </w:pPr>
-      <w:r>
+        <w:ind w:firstLine="708"/>
+        <w:rPr>
+          <w:color w:val="000000"/>
+        </w:rPr>
+      </w:pPr>
+    </w:p>
+    <w:p>
+      <w:pPr>
+        <w:ind w:firstLine="708"/>
         <w:rPr>
           <w:rFonts w:ascii="Arial" w:hAnsi="Arial" w:cs="Arial"/>
           <w:color w:val="555555"/>
@@ -1105,11 +2348,2002 @@
           <w:szCs w:val="20"/>
           <w:shd w:val="clear" w:color="auto" w:fill="FFFFFF"/>
         </w:rPr>
+      </w:pPr>
+      <w:r>
+        <w:rPr>
+          <w:rFonts w:ascii="Arial" w:hAnsi="Arial" w:cs="Arial"/>
+          <w:color w:val="555555"/>
+          <w:sz w:val="20"/>
+          <w:szCs w:val="20"/>
+          <w:shd w:val="clear" w:color="auto" w:fill="FFFFFF"/>
+        </w:rPr>
         <w:t>Licencia de los recursos: Uso no comercial</w:t>
       </w:r>
     </w:p>
+    <w:p>
+      <w:pPr>
+        <w:ind w:firstLine="708"/>
+        <w:rPr>
+          <w:rFonts w:ascii="Arial" w:hAnsi="Arial" w:cs="Arial"/>
+          <w:color w:val="555555"/>
+          <w:sz w:val="20"/>
+          <w:szCs w:val="20"/>
+          <w:shd w:val="clear" w:color="auto" w:fill="FFFFFF"/>
+        </w:rPr>
+      </w:pPr>
+    </w:p>
+    <w:p>
+      <w:pPr>
+        <w:pStyle w:val="Ttulo3"/>
+        <w:numPr>
+          <w:ilvl w:val="0"/>
+          <w:numId w:val="4"/>
+        </w:numPr>
+      </w:pPr>
+      <w:bookmarkStart w:id="9" w:name="_Toc67324366"/>
+      <w:r>
+        <w:t xml:space="preserve">Iconos, </w:t>
+      </w:r>
+      <w:proofErr w:type="spellStart"/>
+      <w:r>
+        <w:t>loader</w:t>
+      </w:r>
+      <w:proofErr w:type="spellEnd"/>
+      <w:r>
+        <w:t xml:space="preserve"> y fondos</w:t>
+      </w:r>
+      <w:r>
+        <w:t>:</w:t>
+      </w:r>
+      <w:bookmarkEnd w:id="9"/>
+    </w:p>
+    <w:p>
+      <w:pPr>
+        <w:ind w:firstLine="708"/>
+        <w:rPr>
+          <w:sz w:val="26"/>
+          <w:szCs w:val="26"/>
+        </w:rPr>
+      </w:pPr>
+    </w:p>
+    <w:p>
+      <w:pPr>
+        <w:ind w:left="708"/>
+        <w:rPr>
+          <w:rStyle w:val="selectable"/>
+          <w:rFonts w:ascii="Times New Roman" w:hAnsi="Times New Roman" w:cs="Times New Roman"/>
+          <w:color w:val="000000"/>
+        </w:rPr>
+      </w:pPr>
+      <w:proofErr w:type="spellStart"/>
+      <w:r>
+        <w:rPr>
+          <w:rStyle w:val="selectable"/>
+          <w:rFonts w:ascii="Times New Roman" w:hAnsi="Times New Roman" w:cs="Times New Roman"/>
+          <w:color w:val="000000"/>
+        </w:rPr>
+        <w:t>Flevix</w:t>
+      </w:r>
+      <w:proofErr w:type="spellEnd"/>
+      <w:r>
+        <w:rPr>
+          <w:rStyle w:val="selectable"/>
+          <w:rFonts w:ascii="Times New Roman" w:hAnsi="Times New Roman" w:cs="Times New Roman"/>
+          <w:color w:val="000000"/>
+        </w:rPr>
+        <w:t xml:space="preserve"> - </w:t>
+      </w:r>
+      <w:proofErr w:type="spellStart"/>
+      <w:r>
+        <w:rPr>
+          <w:rStyle w:val="selectable"/>
+          <w:rFonts w:ascii="Times New Roman" w:hAnsi="Times New Roman" w:cs="Times New Roman"/>
+          <w:color w:val="000000"/>
+        </w:rPr>
+        <w:t>Download</w:t>
+      </w:r>
+      <w:proofErr w:type="spellEnd"/>
+      <w:r>
+        <w:rPr>
+          <w:rStyle w:val="selectable"/>
+          <w:rFonts w:ascii="Times New Roman" w:hAnsi="Times New Roman" w:cs="Times New Roman"/>
+          <w:color w:val="000000"/>
+        </w:rPr>
+        <w:t xml:space="preserve"> Free </w:t>
+      </w:r>
+      <w:proofErr w:type="spellStart"/>
+      <w:r>
+        <w:rPr>
+          <w:rStyle w:val="selectable"/>
+          <w:rFonts w:ascii="Times New Roman" w:hAnsi="Times New Roman" w:cs="Times New Roman"/>
+          <w:color w:val="000000"/>
+        </w:rPr>
+        <w:t>Psd</w:t>
+      </w:r>
+      <w:proofErr w:type="spellEnd"/>
+      <w:r>
+        <w:rPr>
+          <w:rStyle w:val="selectable"/>
+          <w:rFonts w:ascii="Times New Roman" w:hAnsi="Times New Roman" w:cs="Times New Roman"/>
+          <w:color w:val="000000"/>
+        </w:rPr>
+        <w:t xml:space="preserve">, </w:t>
+      </w:r>
+      <w:proofErr w:type="spellStart"/>
+      <w:r>
+        <w:rPr>
+          <w:rStyle w:val="selectable"/>
+          <w:rFonts w:ascii="Times New Roman" w:hAnsi="Times New Roman" w:cs="Times New Roman"/>
+          <w:color w:val="000000"/>
+        </w:rPr>
+        <w:t>Ai</w:t>
+      </w:r>
+      <w:proofErr w:type="spellEnd"/>
+      <w:r>
+        <w:rPr>
+          <w:rStyle w:val="selectable"/>
+          <w:rFonts w:ascii="Times New Roman" w:hAnsi="Times New Roman" w:cs="Times New Roman"/>
+          <w:color w:val="000000"/>
+        </w:rPr>
+        <w:t xml:space="preserve">, </w:t>
+      </w:r>
+      <w:proofErr w:type="spellStart"/>
+      <w:r>
+        <w:rPr>
+          <w:rStyle w:val="selectable"/>
+          <w:rFonts w:ascii="Times New Roman" w:hAnsi="Times New Roman" w:cs="Times New Roman"/>
+          <w:color w:val="000000"/>
+        </w:rPr>
+        <w:t>Eps</w:t>
+      </w:r>
+      <w:proofErr w:type="spellEnd"/>
+      <w:r>
+        <w:rPr>
+          <w:rStyle w:val="selectable"/>
+          <w:rFonts w:ascii="Times New Roman" w:hAnsi="Times New Roman" w:cs="Times New Roman"/>
+          <w:color w:val="000000"/>
+        </w:rPr>
+        <w:t xml:space="preserve"> </w:t>
+      </w:r>
+      <w:proofErr w:type="spellStart"/>
+      <w:r>
+        <w:rPr>
+          <w:rStyle w:val="selectable"/>
+          <w:rFonts w:ascii="Times New Roman" w:hAnsi="Times New Roman" w:cs="Times New Roman"/>
+          <w:color w:val="000000"/>
+        </w:rPr>
+        <w:t>Graphic</w:t>
+      </w:r>
+      <w:proofErr w:type="spellEnd"/>
+      <w:r>
+        <w:rPr>
+          <w:rStyle w:val="selectable"/>
+          <w:rFonts w:ascii="Times New Roman" w:hAnsi="Times New Roman" w:cs="Times New Roman"/>
+          <w:color w:val="000000"/>
+        </w:rPr>
+        <w:t xml:space="preserve"> </w:t>
+      </w:r>
+      <w:proofErr w:type="spellStart"/>
+      <w:r>
+        <w:rPr>
+          <w:rStyle w:val="selectable"/>
+          <w:rFonts w:ascii="Times New Roman" w:hAnsi="Times New Roman" w:cs="Times New Roman"/>
+          <w:color w:val="000000"/>
+        </w:rPr>
+        <w:t>Design</w:t>
+      </w:r>
+      <w:proofErr w:type="spellEnd"/>
+      <w:r>
+        <w:rPr>
+          <w:rStyle w:val="selectable"/>
+          <w:rFonts w:ascii="Times New Roman" w:hAnsi="Times New Roman" w:cs="Times New Roman"/>
+          <w:color w:val="000000"/>
+        </w:rPr>
+        <w:t xml:space="preserve"> Files. (2021). </w:t>
+      </w:r>
+      <w:proofErr w:type="spellStart"/>
+      <w:r>
+        <w:rPr>
+          <w:rStyle w:val="selectable"/>
+          <w:rFonts w:ascii="Times New Roman" w:hAnsi="Times New Roman" w:cs="Times New Roman"/>
+          <w:color w:val="000000"/>
+        </w:rPr>
+        <w:t>Retrieved</w:t>
+      </w:r>
+      <w:proofErr w:type="spellEnd"/>
+      <w:r>
+        <w:rPr>
+          <w:rStyle w:val="selectable"/>
+          <w:rFonts w:ascii="Times New Roman" w:hAnsi="Times New Roman" w:cs="Times New Roman"/>
+          <w:color w:val="000000"/>
+        </w:rPr>
+        <w:t xml:space="preserve"> 22 March 2021, </w:t>
+      </w:r>
+      <w:proofErr w:type="spellStart"/>
+      <w:r>
+        <w:rPr>
+          <w:rStyle w:val="selectable"/>
+          <w:rFonts w:ascii="Times New Roman" w:hAnsi="Times New Roman" w:cs="Times New Roman"/>
+          <w:color w:val="000000"/>
+        </w:rPr>
+        <w:t>from</w:t>
+      </w:r>
+      <w:proofErr w:type="spellEnd"/>
+      <w:r>
+        <w:rPr>
+          <w:rStyle w:val="selectable"/>
+          <w:rFonts w:ascii="Times New Roman" w:hAnsi="Times New Roman" w:cs="Times New Roman"/>
+          <w:color w:val="000000"/>
+        </w:rPr>
+        <w:t xml:space="preserve"> </w:t>
+      </w:r>
+      <w:hyperlink r:id="rId16" w:history="1">
+        <w:r>
+          <w:rPr>
+            <w:rStyle w:val="Hipervnculo"/>
+            <w:rFonts w:ascii="Times New Roman" w:hAnsi="Times New Roman" w:cs="Times New Roman"/>
+          </w:rPr>
+          <w:t>https://flevix.com</w:t>
+        </w:r>
+        <w:r>
+          <w:rPr>
+            <w:rStyle w:val="Hipervnculo"/>
+            <w:rFonts w:ascii="Times New Roman" w:hAnsi="Times New Roman" w:cs="Times New Roman"/>
+          </w:rPr>
+          <w:t>/</w:t>
+        </w:r>
+        <w:r>
+          <w:rPr>
+            <w:rStyle w:val="Hipervnculo"/>
+            <w:rFonts w:ascii="Times New Roman" w:hAnsi="Times New Roman" w:cs="Times New Roman"/>
+          </w:rPr>
+          <w:t>bar-preloade</w:t>
+        </w:r>
+        <w:r>
+          <w:rPr>
+            <w:rStyle w:val="Hipervnculo"/>
+            <w:rFonts w:ascii="Times New Roman" w:hAnsi="Times New Roman" w:cs="Times New Roman"/>
+          </w:rPr>
+          <w:t>r</w:t>
+        </w:r>
+        <w:r>
+          <w:rPr>
+            <w:rStyle w:val="Hipervnculo"/>
+            <w:rFonts w:ascii="Times New Roman" w:hAnsi="Times New Roman" w:cs="Times New Roman"/>
+          </w:rPr>
+          <w:t>-image-gif/</w:t>
+        </w:r>
+      </w:hyperlink>
+    </w:p>
+    <w:p>
+      <w:pPr>
+        <w:ind w:firstLine="708"/>
+        <w:rPr>
+          <w:rFonts w:ascii="Arial" w:hAnsi="Arial" w:cs="Arial"/>
+          <w:color w:val="555555"/>
+          <w:sz w:val="20"/>
+          <w:szCs w:val="20"/>
+          <w:shd w:val="clear" w:color="auto" w:fill="FFFFFF"/>
+        </w:rPr>
+      </w:pPr>
+      <w:r>
+        <w:rPr>
+          <w:rFonts w:ascii="Arial" w:hAnsi="Arial" w:cs="Arial"/>
+          <w:color w:val="555555"/>
+          <w:sz w:val="20"/>
+          <w:szCs w:val="20"/>
+          <w:shd w:val="clear" w:color="auto" w:fill="FFFFFF"/>
+        </w:rPr>
+        <w:t xml:space="preserve">Licencia </w:t>
+      </w:r>
+      <w:proofErr w:type="spellStart"/>
+      <w:r>
+        <w:rPr>
+          <w:rFonts w:ascii="Arial" w:hAnsi="Arial" w:cs="Arial"/>
+          <w:color w:val="555555"/>
+          <w:sz w:val="20"/>
+          <w:szCs w:val="20"/>
+          <w:shd w:val="clear" w:color="auto" w:fill="FFFFFF"/>
+        </w:rPr>
+        <w:t>loader</w:t>
+      </w:r>
+      <w:proofErr w:type="spellEnd"/>
+      <w:r>
+        <w:rPr>
+          <w:rFonts w:ascii="Arial" w:hAnsi="Arial" w:cs="Arial"/>
+          <w:color w:val="555555"/>
+          <w:sz w:val="20"/>
+          <w:szCs w:val="20"/>
+          <w:shd w:val="clear" w:color="auto" w:fill="FFFFFF"/>
+        </w:rPr>
+        <w:t>: Sin licencia</w:t>
+      </w:r>
+    </w:p>
+    <w:p>
+      <w:pPr>
+        <w:ind w:firstLine="708"/>
+        <w:rPr>
+          <w:rFonts w:ascii="Arial" w:hAnsi="Arial" w:cs="Arial"/>
+          <w:color w:val="555555"/>
+          <w:sz w:val="20"/>
+          <w:szCs w:val="20"/>
+          <w:shd w:val="clear" w:color="auto" w:fill="FFFFFF"/>
+        </w:rPr>
+      </w:pPr>
+    </w:p>
+    <w:p>
+      <w:pPr>
+        <w:ind w:left="708"/>
+        <w:rPr>
+          <w:rStyle w:val="selectable"/>
+          <w:rFonts w:ascii="Times New Roman" w:hAnsi="Times New Roman" w:cs="Times New Roman"/>
+          <w:color w:val="000000"/>
+        </w:rPr>
+      </w:pPr>
+      <w:r>
+        <w:rPr>
+          <w:rStyle w:val="selectable"/>
+          <w:rFonts w:ascii="Times New Roman" w:hAnsi="Times New Roman" w:cs="Times New Roman"/>
+          <w:color w:val="000000"/>
+        </w:rPr>
+        <w:t xml:space="preserve">Kits, G., </w:t>
+      </w:r>
+      <w:proofErr w:type="spellStart"/>
+      <w:r>
+        <w:rPr>
+          <w:rStyle w:val="selectable"/>
+          <w:rFonts w:ascii="Times New Roman" w:hAnsi="Times New Roman" w:cs="Times New Roman"/>
+          <w:color w:val="000000"/>
+        </w:rPr>
+        <w:t>Characters</w:t>
+      </w:r>
+      <w:proofErr w:type="spellEnd"/>
+      <w:r>
+        <w:rPr>
+          <w:rStyle w:val="selectable"/>
+          <w:rFonts w:ascii="Times New Roman" w:hAnsi="Times New Roman" w:cs="Times New Roman"/>
+          <w:color w:val="000000"/>
+        </w:rPr>
+        <w:t xml:space="preserve">, S., </w:t>
+      </w:r>
+      <w:proofErr w:type="spellStart"/>
+      <w:r>
+        <w:rPr>
+          <w:rStyle w:val="selectable"/>
+          <w:rFonts w:ascii="Times New Roman" w:hAnsi="Times New Roman" w:cs="Times New Roman"/>
+          <w:color w:val="000000"/>
+        </w:rPr>
+        <w:t>All</w:t>
+      </w:r>
+      <w:proofErr w:type="spellEnd"/>
+      <w:r>
+        <w:rPr>
+          <w:rStyle w:val="selectable"/>
+          <w:rFonts w:ascii="Times New Roman" w:hAnsi="Times New Roman" w:cs="Times New Roman"/>
+          <w:color w:val="000000"/>
+        </w:rPr>
+        <w:t xml:space="preserve">, B., Kits, G., </w:t>
+      </w:r>
+      <w:proofErr w:type="spellStart"/>
+      <w:r>
+        <w:rPr>
+          <w:rStyle w:val="selectable"/>
+          <w:rFonts w:ascii="Times New Roman" w:hAnsi="Times New Roman" w:cs="Times New Roman"/>
+          <w:color w:val="000000"/>
+        </w:rPr>
+        <w:t>Characters</w:t>
+      </w:r>
+      <w:proofErr w:type="spellEnd"/>
+      <w:r>
+        <w:rPr>
+          <w:rStyle w:val="selectable"/>
+          <w:rFonts w:ascii="Times New Roman" w:hAnsi="Times New Roman" w:cs="Times New Roman"/>
+          <w:color w:val="000000"/>
+        </w:rPr>
+        <w:t xml:space="preserve">, S., &amp; </w:t>
+      </w:r>
+      <w:proofErr w:type="spellStart"/>
+      <w:r>
+        <w:rPr>
+          <w:rStyle w:val="selectable"/>
+          <w:rFonts w:ascii="Times New Roman" w:hAnsi="Times New Roman" w:cs="Times New Roman"/>
+          <w:color w:val="000000"/>
+        </w:rPr>
+        <w:t>Effects</w:t>
+      </w:r>
+      <w:proofErr w:type="spellEnd"/>
+      <w:r>
+        <w:rPr>
+          <w:rStyle w:val="selectable"/>
+          <w:rFonts w:ascii="Times New Roman" w:hAnsi="Times New Roman" w:cs="Times New Roman"/>
+          <w:color w:val="000000"/>
+        </w:rPr>
+        <w:t xml:space="preserve">, T. et al. (2021). 2D Game Assets Store &amp; Free - CraftPix.net. </w:t>
+      </w:r>
+      <w:proofErr w:type="spellStart"/>
+      <w:r>
+        <w:rPr>
+          <w:rStyle w:val="selectable"/>
+          <w:rFonts w:ascii="Times New Roman" w:hAnsi="Times New Roman" w:cs="Times New Roman"/>
+          <w:color w:val="000000"/>
+        </w:rPr>
+        <w:t>Retrieved</w:t>
+      </w:r>
+      <w:proofErr w:type="spellEnd"/>
+      <w:r>
+        <w:rPr>
+          <w:rStyle w:val="selectable"/>
+          <w:rFonts w:ascii="Times New Roman" w:hAnsi="Times New Roman" w:cs="Times New Roman"/>
+          <w:color w:val="000000"/>
+        </w:rPr>
+        <w:t xml:space="preserve"> </w:t>
+      </w:r>
+      <w:r>
+        <w:rPr>
+          <w:rStyle w:val="selectable"/>
+          <w:rFonts w:ascii="Times New Roman" w:hAnsi="Times New Roman" w:cs="Times New Roman"/>
+          <w:color w:val="000000"/>
+        </w:rPr>
+        <w:t>13</w:t>
+      </w:r>
+      <w:r>
+        <w:rPr>
+          <w:rStyle w:val="selectable"/>
+          <w:rFonts w:ascii="Times New Roman" w:hAnsi="Times New Roman" w:cs="Times New Roman"/>
+          <w:color w:val="000000"/>
+        </w:rPr>
+        <w:t xml:space="preserve"> March 2021, </w:t>
+      </w:r>
+      <w:proofErr w:type="spellStart"/>
+      <w:r>
+        <w:rPr>
+          <w:rStyle w:val="selectable"/>
+          <w:rFonts w:ascii="Times New Roman" w:hAnsi="Times New Roman" w:cs="Times New Roman"/>
+          <w:color w:val="000000"/>
+        </w:rPr>
+        <w:t>from</w:t>
+      </w:r>
+      <w:proofErr w:type="spellEnd"/>
+      <w:r>
+        <w:rPr>
+          <w:rStyle w:val="selectable"/>
+          <w:rFonts w:ascii="Times New Roman" w:hAnsi="Times New Roman" w:cs="Times New Roman"/>
+          <w:color w:val="000000"/>
+        </w:rPr>
+        <w:t xml:space="preserve"> </w:t>
+      </w:r>
+      <w:hyperlink r:id="rId17" w:history="1">
+        <w:r>
+          <w:rPr>
+            <w:rStyle w:val="Hipervnculo"/>
+            <w:rFonts w:ascii="Times New Roman" w:hAnsi="Times New Roman" w:cs="Times New Roman"/>
+          </w:rPr>
+          <w:t>https://craftpix.net/</w:t>
+        </w:r>
+      </w:hyperlink>
+    </w:p>
+    <w:p>
+      <w:pPr>
+        <w:ind w:left="708"/>
+        <w:rPr>
+          <w:rFonts w:ascii="Arial" w:hAnsi="Arial" w:cs="Arial"/>
+          <w:color w:val="555555"/>
+          <w:sz w:val="20"/>
+          <w:szCs w:val="20"/>
+          <w:shd w:val="clear" w:color="auto" w:fill="FFFFFF"/>
+        </w:rPr>
+      </w:pPr>
+      <w:r>
+        <w:rPr>
+          <w:rFonts w:ascii="Arial" w:hAnsi="Arial" w:cs="Arial"/>
+          <w:color w:val="555555"/>
+          <w:sz w:val="20"/>
+          <w:szCs w:val="20"/>
+          <w:shd w:val="clear" w:color="auto" w:fill="FFFFFF"/>
+        </w:rPr>
+        <w:t>Licencia</w:t>
+      </w:r>
+      <w:r>
+        <w:rPr>
+          <w:rFonts w:ascii="Arial" w:hAnsi="Arial" w:cs="Arial"/>
+          <w:color w:val="555555"/>
+          <w:sz w:val="20"/>
+          <w:szCs w:val="20"/>
+          <w:shd w:val="clear" w:color="auto" w:fill="FFFFFF"/>
+        </w:rPr>
+        <w:t xml:space="preserve"> fondos: Uso libre en productos ilimitados</w:t>
+      </w:r>
+    </w:p>
+    <w:p>
+      <w:pPr>
+        <w:ind w:left="708"/>
+        <w:rPr>
+          <w:rFonts w:ascii="Arial" w:hAnsi="Arial" w:cs="Arial"/>
+          <w:color w:val="555555"/>
+          <w:sz w:val="20"/>
+          <w:szCs w:val="20"/>
+          <w:shd w:val="clear" w:color="auto" w:fill="FFFFFF"/>
+        </w:rPr>
+      </w:pPr>
+    </w:p>
+    <w:p>
+      <w:pPr>
+        <w:ind w:left="708"/>
+        <w:rPr>
+          <w:rStyle w:val="selectable"/>
+          <w:rFonts w:ascii="Times New Roman" w:hAnsi="Times New Roman" w:cs="Times New Roman"/>
+          <w:color w:val="000000"/>
+        </w:rPr>
+      </w:pPr>
+      <w:r>
+        <w:rPr>
+          <w:rStyle w:val="selectable"/>
+          <w:rFonts w:ascii="Times New Roman" w:hAnsi="Times New Roman" w:cs="Times New Roman"/>
+          <w:color w:val="000000"/>
+        </w:rPr>
+        <w:t xml:space="preserve">99 gratis vector </w:t>
+      </w:r>
+      <w:proofErr w:type="spellStart"/>
+      <w:r>
+        <w:rPr>
+          <w:rStyle w:val="selectable"/>
+          <w:rFonts w:ascii="Times New Roman" w:hAnsi="Times New Roman" w:cs="Times New Roman"/>
+          <w:color w:val="000000"/>
+        </w:rPr>
+        <w:t>icons</w:t>
+      </w:r>
+      <w:proofErr w:type="spellEnd"/>
+      <w:r>
+        <w:rPr>
+          <w:rStyle w:val="selectable"/>
+          <w:rFonts w:ascii="Times New Roman" w:hAnsi="Times New Roman" w:cs="Times New Roman"/>
+          <w:color w:val="000000"/>
+        </w:rPr>
+        <w:t xml:space="preserve"> </w:t>
+      </w:r>
+      <w:proofErr w:type="spellStart"/>
+      <w:r>
+        <w:rPr>
+          <w:rStyle w:val="selectable"/>
+          <w:rFonts w:ascii="Times New Roman" w:hAnsi="Times New Roman" w:cs="Times New Roman"/>
+          <w:color w:val="000000"/>
+        </w:rPr>
+        <w:t>of</w:t>
+      </w:r>
+      <w:proofErr w:type="spellEnd"/>
+      <w:r>
+        <w:rPr>
+          <w:rStyle w:val="selectable"/>
+          <w:rFonts w:ascii="Times New Roman" w:hAnsi="Times New Roman" w:cs="Times New Roman"/>
+          <w:color w:val="000000"/>
+        </w:rPr>
+        <w:t xml:space="preserve"> </w:t>
+      </w:r>
+      <w:proofErr w:type="spellStart"/>
+      <w:r>
+        <w:rPr>
+          <w:rStyle w:val="selectable"/>
+          <w:rFonts w:ascii="Times New Roman" w:hAnsi="Times New Roman" w:cs="Times New Roman"/>
+          <w:color w:val="000000"/>
+        </w:rPr>
+        <w:t>User</w:t>
+      </w:r>
+      <w:proofErr w:type="spellEnd"/>
+      <w:r>
+        <w:rPr>
+          <w:rStyle w:val="selectable"/>
+          <w:rFonts w:ascii="Times New Roman" w:hAnsi="Times New Roman" w:cs="Times New Roman"/>
+          <w:color w:val="000000"/>
+        </w:rPr>
+        <w:t xml:space="preserve"> </w:t>
+      </w:r>
+      <w:proofErr w:type="gramStart"/>
+      <w:r>
+        <w:rPr>
+          <w:rStyle w:val="selectable"/>
+          <w:rFonts w:ascii="Times New Roman" w:hAnsi="Times New Roman" w:cs="Times New Roman"/>
+          <w:color w:val="000000"/>
+        </w:rPr>
+        <w:t>interface</w:t>
+      </w:r>
+      <w:proofErr w:type="gramEnd"/>
+      <w:r>
+        <w:rPr>
+          <w:rStyle w:val="selectable"/>
+          <w:rFonts w:ascii="Times New Roman" w:hAnsi="Times New Roman" w:cs="Times New Roman"/>
+          <w:color w:val="000000"/>
+        </w:rPr>
+        <w:t xml:space="preserve"> </w:t>
+      </w:r>
+      <w:proofErr w:type="spellStart"/>
+      <w:r>
+        <w:rPr>
+          <w:rStyle w:val="selectable"/>
+          <w:rFonts w:ascii="Times New Roman" w:hAnsi="Times New Roman" w:cs="Times New Roman"/>
+          <w:color w:val="000000"/>
+        </w:rPr>
+        <w:t>designed</w:t>
+      </w:r>
+      <w:proofErr w:type="spellEnd"/>
+      <w:r>
+        <w:rPr>
+          <w:rStyle w:val="selectable"/>
+          <w:rFonts w:ascii="Times New Roman" w:hAnsi="Times New Roman" w:cs="Times New Roman"/>
+          <w:color w:val="000000"/>
+        </w:rPr>
+        <w:t xml:space="preserve"> </w:t>
+      </w:r>
+      <w:proofErr w:type="spellStart"/>
+      <w:r>
+        <w:rPr>
+          <w:rStyle w:val="selectable"/>
+          <w:rFonts w:ascii="Times New Roman" w:hAnsi="Times New Roman" w:cs="Times New Roman"/>
+          <w:color w:val="000000"/>
+        </w:rPr>
+        <w:t>by</w:t>
+      </w:r>
+      <w:proofErr w:type="spellEnd"/>
+      <w:r>
+        <w:rPr>
+          <w:rStyle w:val="selectable"/>
+          <w:rFonts w:ascii="Times New Roman" w:hAnsi="Times New Roman" w:cs="Times New Roman"/>
+          <w:color w:val="000000"/>
+        </w:rPr>
+        <w:t xml:space="preserve"> </w:t>
+      </w:r>
+      <w:proofErr w:type="spellStart"/>
+      <w:r>
+        <w:rPr>
+          <w:rStyle w:val="selectable"/>
+          <w:rFonts w:ascii="Times New Roman" w:hAnsi="Times New Roman" w:cs="Times New Roman"/>
+          <w:color w:val="000000"/>
+        </w:rPr>
+        <w:t>Freepik</w:t>
+      </w:r>
+      <w:proofErr w:type="spellEnd"/>
+      <w:r>
+        <w:rPr>
+          <w:rStyle w:val="selectable"/>
+          <w:rFonts w:ascii="Times New Roman" w:hAnsi="Times New Roman" w:cs="Times New Roman"/>
+          <w:color w:val="000000"/>
+        </w:rPr>
+        <w:t xml:space="preserve">. (2021). </w:t>
+      </w:r>
+      <w:proofErr w:type="spellStart"/>
+      <w:r>
+        <w:rPr>
+          <w:rStyle w:val="selectable"/>
+          <w:rFonts w:ascii="Times New Roman" w:hAnsi="Times New Roman" w:cs="Times New Roman"/>
+          <w:color w:val="000000"/>
+        </w:rPr>
+        <w:t>Retrieved</w:t>
+      </w:r>
+      <w:proofErr w:type="spellEnd"/>
+      <w:r>
+        <w:rPr>
+          <w:rStyle w:val="selectable"/>
+          <w:rFonts w:ascii="Times New Roman" w:hAnsi="Times New Roman" w:cs="Times New Roman"/>
+          <w:color w:val="000000"/>
+        </w:rPr>
+        <w:t xml:space="preserve"> 13 March 2021, </w:t>
+      </w:r>
+      <w:proofErr w:type="spellStart"/>
+      <w:r>
+        <w:rPr>
+          <w:rStyle w:val="selectable"/>
+          <w:rFonts w:ascii="Times New Roman" w:hAnsi="Times New Roman" w:cs="Times New Roman"/>
+          <w:color w:val="000000"/>
+        </w:rPr>
+        <w:t>from</w:t>
+      </w:r>
+      <w:proofErr w:type="spellEnd"/>
+      <w:r>
+        <w:rPr>
+          <w:rStyle w:val="selectable"/>
+          <w:rFonts w:ascii="Times New Roman" w:hAnsi="Times New Roman" w:cs="Times New Roman"/>
+          <w:color w:val="000000"/>
+        </w:rPr>
+        <w:t xml:space="preserve"> </w:t>
+      </w:r>
+      <w:hyperlink r:id="rId18" w:history="1">
+        <w:r>
+          <w:rPr>
+            <w:rStyle w:val="Hipervnculo"/>
+            <w:rFonts w:ascii="Times New Roman" w:hAnsi="Times New Roman" w:cs="Times New Roman"/>
+          </w:rPr>
+          <w:t>https://www.flaticon.es/packs/user-interface-29</w:t>
+        </w:r>
+      </w:hyperlink>
+    </w:p>
+    <w:p>
+      <w:pPr>
+        <w:ind w:left="708"/>
+        <w:rPr>
+          <w:rFonts w:ascii="Arial" w:hAnsi="Arial" w:cs="Arial"/>
+          <w:color w:val="555555"/>
+          <w:sz w:val="20"/>
+          <w:szCs w:val="20"/>
+          <w:shd w:val="clear" w:color="auto" w:fill="FFFFFF"/>
+        </w:rPr>
+      </w:pPr>
+      <w:r>
+        <w:rPr>
+          <w:rFonts w:ascii="Arial" w:hAnsi="Arial" w:cs="Arial"/>
+          <w:color w:val="555555"/>
+          <w:sz w:val="20"/>
+          <w:szCs w:val="20"/>
+          <w:shd w:val="clear" w:color="auto" w:fill="FFFFFF"/>
+        </w:rPr>
+        <w:t xml:space="preserve">Licencia </w:t>
+      </w:r>
+      <w:r>
+        <w:rPr>
+          <w:rFonts w:ascii="Arial" w:hAnsi="Arial" w:cs="Arial"/>
+          <w:color w:val="555555"/>
+          <w:sz w:val="20"/>
+          <w:szCs w:val="20"/>
+          <w:shd w:val="clear" w:color="auto" w:fill="FFFFFF"/>
+        </w:rPr>
+        <w:t>iconos</w:t>
+      </w:r>
+      <w:r>
+        <w:rPr>
+          <w:rFonts w:ascii="Arial" w:hAnsi="Arial" w:cs="Arial"/>
+          <w:color w:val="555555"/>
+          <w:sz w:val="20"/>
+          <w:szCs w:val="20"/>
+          <w:shd w:val="clear" w:color="auto" w:fill="FFFFFF"/>
+        </w:rPr>
+        <w:t xml:space="preserve">: </w:t>
+      </w:r>
+      <w:r>
+        <w:rPr>
+          <w:rFonts w:ascii="Arial" w:hAnsi="Arial" w:cs="Arial"/>
+          <w:color w:val="555555"/>
+          <w:sz w:val="20"/>
+          <w:szCs w:val="20"/>
+          <w:shd w:val="clear" w:color="auto" w:fill="FFFFFF"/>
+        </w:rPr>
+        <w:t>Gratis para uso personal</w:t>
+      </w:r>
+    </w:p>
+    <w:p>
+      <w:pPr>
+        <w:ind w:left="708"/>
+        <w:rPr>
+          <w:rFonts w:ascii="Arial" w:hAnsi="Arial" w:cs="Arial"/>
+          <w:color w:val="555555"/>
+          <w:sz w:val="20"/>
+          <w:szCs w:val="20"/>
+          <w:shd w:val="clear" w:color="auto" w:fill="FFFFFF"/>
+        </w:rPr>
+      </w:pPr>
+    </w:p>
+    <w:p>
+      <w:pPr>
+        <w:pStyle w:val="Ttulo3"/>
+        <w:numPr>
+          <w:ilvl w:val="0"/>
+          <w:numId w:val="4"/>
+        </w:numPr>
+      </w:pPr>
+      <w:bookmarkStart w:id="10" w:name="_Toc67324367"/>
+      <w:r>
+        <w:t>Música y sonidos</w:t>
+      </w:r>
+      <w:r>
+        <w:t>:</w:t>
+      </w:r>
+      <w:bookmarkEnd w:id="10"/>
+    </w:p>
+    <w:p>
+      <w:pPr>
+        <w:ind w:left="708"/>
+      </w:pPr>
+    </w:p>
+    <w:p>
+      <w:pPr>
+        <w:ind w:left="708"/>
+        <w:rPr>
+          <w:rStyle w:val="selectable"/>
+          <w:rFonts w:ascii="Times New Roman" w:hAnsi="Times New Roman" w:cs="Times New Roman"/>
+          <w:color w:val="000000"/>
+        </w:rPr>
+      </w:pPr>
+      <w:r>
+        <w:rPr>
+          <w:rStyle w:val="selectable"/>
+          <w:rFonts w:ascii="Times New Roman" w:hAnsi="Times New Roman" w:cs="Times New Roman"/>
+          <w:color w:val="000000"/>
+        </w:rPr>
+        <w:t xml:space="preserve">MacLeod, K. (2020). </w:t>
+      </w:r>
+      <w:proofErr w:type="spellStart"/>
+      <w:r>
+        <w:rPr>
+          <w:rStyle w:val="selectable"/>
+          <w:rFonts w:ascii="Times New Roman" w:hAnsi="Times New Roman" w:cs="Times New Roman"/>
+          <w:color w:val="000000"/>
+        </w:rPr>
+        <w:t>Voxel</w:t>
+      </w:r>
+      <w:proofErr w:type="spellEnd"/>
+      <w:r>
+        <w:rPr>
+          <w:rStyle w:val="selectable"/>
+          <w:rFonts w:ascii="Times New Roman" w:hAnsi="Times New Roman" w:cs="Times New Roman"/>
+          <w:color w:val="000000"/>
+        </w:rPr>
+        <w:t xml:space="preserve"> </w:t>
+      </w:r>
+      <w:proofErr w:type="spellStart"/>
+      <w:r>
+        <w:rPr>
+          <w:rStyle w:val="selectable"/>
+          <w:rFonts w:ascii="Times New Roman" w:hAnsi="Times New Roman" w:cs="Times New Roman"/>
+          <w:color w:val="000000"/>
+        </w:rPr>
+        <w:t>Revolution</w:t>
+      </w:r>
+      <w:proofErr w:type="spellEnd"/>
+      <w:r>
+        <w:rPr>
+          <w:rStyle w:val="selectable"/>
+          <w:rFonts w:ascii="Times New Roman" w:hAnsi="Times New Roman" w:cs="Times New Roman"/>
+          <w:color w:val="000000"/>
+        </w:rPr>
+        <w:t xml:space="preserve">. </w:t>
+      </w:r>
+      <w:proofErr w:type="spellStart"/>
+      <w:r>
+        <w:rPr>
+          <w:rStyle w:val="selectable"/>
+          <w:rFonts w:ascii="Times New Roman" w:hAnsi="Times New Roman" w:cs="Times New Roman"/>
+          <w:color w:val="000000"/>
+        </w:rPr>
+        <w:t>Retrieved</w:t>
+      </w:r>
+      <w:proofErr w:type="spellEnd"/>
+      <w:r>
+        <w:rPr>
+          <w:rStyle w:val="selectable"/>
+          <w:rFonts w:ascii="Times New Roman" w:hAnsi="Times New Roman" w:cs="Times New Roman"/>
+          <w:color w:val="000000"/>
+        </w:rPr>
+        <w:t xml:space="preserve"> 20 March 2021, </w:t>
+      </w:r>
+      <w:proofErr w:type="spellStart"/>
+      <w:r>
+        <w:rPr>
+          <w:rStyle w:val="selectable"/>
+          <w:rFonts w:ascii="Times New Roman" w:hAnsi="Times New Roman" w:cs="Times New Roman"/>
+          <w:color w:val="000000"/>
+        </w:rPr>
+        <w:t>from</w:t>
+      </w:r>
+      <w:proofErr w:type="spellEnd"/>
+      <w:r>
+        <w:rPr>
+          <w:rStyle w:val="selectable"/>
+          <w:rFonts w:ascii="Times New Roman" w:hAnsi="Times New Roman" w:cs="Times New Roman"/>
+          <w:color w:val="000000"/>
+        </w:rPr>
+        <w:t xml:space="preserve"> </w:t>
+      </w:r>
+      <w:hyperlink r:id="rId19" w:history="1">
+        <w:r>
+          <w:rPr>
+            <w:rStyle w:val="Hipervnculo"/>
+            <w:rFonts w:ascii="Times New Roman" w:hAnsi="Times New Roman" w:cs="Times New Roman"/>
+          </w:rPr>
+          <w:t>https://incompetech.com/music/royalty-free/music.html</w:t>
+        </w:r>
+      </w:hyperlink>
+    </w:p>
+    <w:p>
+      <w:pPr>
+        <w:ind w:left="708"/>
+        <w:rPr>
+          <w:rFonts w:ascii="Arial" w:hAnsi="Arial" w:cs="Arial"/>
+          <w:color w:val="555555"/>
+          <w:sz w:val="20"/>
+          <w:szCs w:val="20"/>
+          <w:shd w:val="clear" w:color="auto" w:fill="FFFFFF"/>
+        </w:rPr>
+      </w:pPr>
+      <w:r>
+        <w:rPr>
+          <w:rFonts w:ascii="Arial" w:hAnsi="Arial" w:cs="Arial"/>
+          <w:color w:val="555555"/>
+          <w:sz w:val="20"/>
+          <w:szCs w:val="20"/>
+          <w:shd w:val="clear" w:color="auto" w:fill="FFFFFF"/>
+        </w:rPr>
+        <w:t xml:space="preserve">Licencia </w:t>
+      </w:r>
+      <w:r>
+        <w:rPr>
+          <w:rFonts w:ascii="Arial" w:hAnsi="Arial" w:cs="Arial"/>
+          <w:color w:val="555555"/>
+          <w:sz w:val="20"/>
+          <w:szCs w:val="20"/>
+          <w:shd w:val="clear" w:color="auto" w:fill="FFFFFF"/>
+        </w:rPr>
+        <w:t>música</w:t>
+      </w:r>
+      <w:r>
+        <w:rPr>
+          <w:rFonts w:ascii="Arial" w:hAnsi="Arial" w:cs="Arial"/>
+          <w:color w:val="555555"/>
+          <w:sz w:val="20"/>
+          <w:szCs w:val="20"/>
+          <w:shd w:val="clear" w:color="auto" w:fill="FFFFFF"/>
+        </w:rPr>
+        <w:t xml:space="preserve">: </w:t>
+      </w:r>
+      <w:proofErr w:type="spellStart"/>
+      <w:r>
+        <w:rPr>
+          <w:rFonts w:ascii="Arial" w:hAnsi="Arial" w:cs="Arial"/>
+          <w:color w:val="555555"/>
+          <w:sz w:val="20"/>
+          <w:szCs w:val="20"/>
+          <w:shd w:val="clear" w:color="auto" w:fill="FFFFFF"/>
+        </w:rPr>
+        <w:t>Creative</w:t>
+      </w:r>
+      <w:proofErr w:type="spellEnd"/>
+      <w:r>
+        <w:rPr>
+          <w:rFonts w:ascii="Arial" w:hAnsi="Arial" w:cs="Arial"/>
+          <w:color w:val="555555"/>
+          <w:sz w:val="20"/>
+          <w:szCs w:val="20"/>
+          <w:shd w:val="clear" w:color="auto" w:fill="FFFFFF"/>
+        </w:rPr>
+        <w:t xml:space="preserve"> </w:t>
+      </w:r>
+      <w:proofErr w:type="spellStart"/>
+      <w:r>
+        <w:rPr>
+          <w:rFonts w:ascii="Arial" w:hAnsi="Arial" w:cs="Arial"/>
+          <w:color w:val="555555"/>
+          <w:sz w:val="20"/>
+          <w:szCs w:val="20"/>
+          <w:shd w:val="clear" w:color="auto" w:fill="FFFFFF"/>
+        </w:rPr>
+        <w:t>Commons</w:t>
+      </w:r>
+      <w:proofErr w:type="spellEnd"/>
+      <w:r>
+        <w:rPr>
+          <w:rFonts w:ascii="Arial" w:hAnsi="Arial" w:cs="Arial"/>
+          <w:color w:val="555555"/>
+          <w:sz w:val="20"/>
+          <w:szCs w:val="20"/>
+          <w:shd w:val="clear" w:color="auto" w:fill="FFFFFF"/>
+        </w:rPr>
+        <w:t xml:space="preserve">: Free </w:t>
+      </w:r>
+      <w:proofErr w:type="spellStart"/>
+      <w:r>
+        <w:rPr>
+          <w:rFonts w:ascii="Arial" w:hAnsi="Arial" w:cs="Arial"/>
+          <w:color w:val="555555"/>
+          <w:sz w:val="20"/>
+          <w:szCs w:val="20"/>
+          <w:shd w:val="clear" w:color="auto" w:fill="FFFFFF"/>
+        </w:rPr>
+        <w:t>under</w:t>
+      </w:r>
+      <w:proofErr w:type="spellEnd"/>
+      <w:r>
+        <w:rPr>
+          <w:rFonts w:ascii="Arial" w:hAnsi="Arial" w:cs="Arial"/>
+          <w:color w:val="555555"/>
+          <w:sz w:val="20"/>
+          <w:szCs w:val="20"/>
+          <w:shd w:val="clear" w:color="auto" w:fill="FFFFFF"/>
+        </w:rPr>
+        <w:t xml:space="preserve"> </w:t>
+      </w:r>
+      <w:proofErr w:type="spellStart"/>
+      <w:r>
+        <w:rPr>
+          <w:rFonts w:ascii="Arial" w:hAnsi="Arial" w:cs="Arial"/>
+          <w:color w:val="555555"/>
+          <w:sz w:val="20"/>
+          <w:szCs w:val="20"/>
+          <w:shd w:val="clear" w:color="auto" w:fill="FFFFFF"/>
+        </w:rPr>
+        <w:t>attribution</w:t>
+      </w:r>
+      <w:proofErr w:type="spellEnd"/>
+    </w:p>
+    <w:p>
+      <w:pPr>
+        <w:ind w:left="708"/>
+        <w:rPr>
+          <w:rFonts w:ascii="Arial" w:hAnsi="Arial" w:cs="Arial"/>
+          <w:color w:val="555555"/>
+          <w:sz w:val="20"/>
+          <w:szCs w:val="20"/>
+          <w:shd w:val="clear" w:color="auto" w:fill="FFFFFF"/>
+        </w:rPr>
+      </w:pPr>
+    </w:p>
+    <w:p>
+      <w:pPr>
+        <w:ind w:left="708"/>
+        <w:rPr>
+          <w:rStyle w:val="selectable"/>
+          <w:rFonts w:ascii="Times New Roman" w:hAnsi="Times New Roman" w:cs="Times New Roman"/>
+          <w:color w:val="000000"/>
+        </w:rPr>
+      </w:pPr>
+      <w:proofErr w:type="spellStart"/>
+      <w:r>
+        <w:rPr>
+          <w:rStyle w:val="selectable"/>
+          <w:rFonts w:ascii="Times New Roman" w:hAnsi="Times New Roman" w:cs="Times New Roman"/>
+          <w:color w:val="000000"/>
+        </w:rPr>
+        <w:lastRenderedPageBreak/>
+        <w:t>Whip</w:t>
+      </w:r>
+      <w:proofErr w:type="spellEnd"/>
+      <w:r>
+        <w:rPr>
+          <w:rStyle w:val="selectable"/>
+          <w:rFonts w:ascii="Times New Roman" w:hAnsi="Times New Roman" w:cs="Times New Roman"/>
+          <w:color w:val="000000"/>
+        </w:rPr>
+        <w:t xml:space="preserve"> 01.wav </w:t>
+      </w:r>
+      <w:proofErr w:type="spellStart"/>
+      <w:r>
+        <w:rPr>
+          <w:rStyle w:val="selectable"/>
+          <w:rFonts w:ascii="Times New Roman" w:hAnsi="Times New Roman" w:cs="Times New Roman"/>
+          <w:color w:val="000000"/>
+        </w:rPr>
+        <w:t>by</w:t>
+      </w:r>
+      <w:proofErr w:type="spellEnd"/>
+      <w:r>
+        <w:rPr>
+          <w:rStyle w:val="selectable"/>
+          <w:rFonts w:ascii="Times New Roman" w:hAnsi="Times New Roman" w:cs="Times New Roman"/>
+          <w:color w:val="000000"/>
+        </w:rPr>
+        <w:t xml:space="preserve"> </w:t>
+      </w:r>
+      <w:proofErr w:type="spellStart"/>
+      <w:r>
+        <w:rPr>
+          <w:rStyle w:val="selectable"/>
+          <w:rFonts w:ascii="Times New Roman" w:hAnsi="Times New Roman" w:cs="Times New Roman"/>
+          <w:color w:val="000000"/>
+        </w:rPr>
+        <w:t>erkanozan</w:t>
+      </w:r>
+      <w:proofErr w:type="spellEnd"/>
+      <w:r>
+        <w:rPr>
+          <w:rStyle w:val="selectable"/>
+          <w:rFonts w:ascii="Times New Roman" w:hAnsi="Times New Roman" w:cs="Times New Roman"/>
+          <w:color w:val="000000"/>
+        </w:rPr>
+        <w:t xml:space="preserve">. (2021). </w:t>
+      </w:r>
+      <w:proofErr w:type="spellStart"/>
+      <w:r>
+        <w:rPr>
+          <w:rStyle w:val="selectable"/>
+          <w:rFonts w:ascii="Times New Roman" w:hAnsi="Times New Roman" w:cs="Times New Roman"/>
+          <w:color w:val="000000"/>
+        </w:rPr>
+        <w:t>Retrieved</w:t>
+      </w:r>
+      <w:proofErr w:type="spellEnd"/>
+      <w:r>
+        <w:rPr>
+          <w:rStyle w:val="selectable"/>
+          <w:rFonts w:ascii="Times New Roman" w:hAnsi="Times New Roman" w:cs="Times New Roman"/>
+          <w:color w:val="000000"/>
+        </w:rPr>
+        <w:t xml:space="preserve"> 20 March 2021, </w:t>
+      </w:r>
+      <w:proofErr w:type="spellStart"/>
+      <w:r>
+        <w:rPr>
+          <w:rStyle w:val="selectable"/>
+          <w:rFonts w:ascii="Times New Roman" w:hAnsi="Times New Roman" w:cs="Times New Roman"/>
+          <w:color w:val="000000"/>
+        </w:rPr>
+        <w:t>from</w:t>
+      </w:r>
+      <w:proofErr w:type="spellEnd"/>
+      <w:r>
+        <w:rPr>
+          <w:rStyle w:val="selectable"/>
+          <w:rFonts w:ascii="Times New Roman" w:hAnsi="Times New Roman" w:cs="Times New Roman"/>
+          <w:color w:val="000000"/>
+        </w:rPr>
+        <w:t xml:space="preserve"> </w:t>
+      </w:r>
+      <w:hyperlink r:id="rId20" w:history="1">
+        <w:r>
+          <w:rPr>
+            <w:rStyle w:val="Hipervnculo"/>
+            <w:rFonts w:ascii="Times New Roman" w:hAnsi="Times New Roman" w:cs="Times New Roman"/>
+          </w:rPr>
+          <w:t>https://freesound.org/people/erkanozan/sounds/51755/</w:t>
+        </w:r>
+      </w:hyperlink>
+    </w:p>
+    <w:p>
+      <w:pPr>
+        <w:ind w:left="708"/>
+        <w:rPr>
+          <w:rStyle w:val="selectable"/>
+          <w:rFonts w:ascii="Times New Roman" w:hAnsi="Times New Roman" w:cs="Times New Roman"/>
+          <w:color w:val="000000"/>
+        </w:rPr>
+      </w:pPr>
+      <w:r>
+        <w:rPr>
+          <w:rStyle w:val="selectable"/>
+          <w:rFonts w:ascii="Times New Roman" w:hAnsi="Times New Roman" w:cs="Times New Roman"/>
+          <w:color w:val="000000"/>
+        </w:rPr>
+        <w:t xml:space="preserve">BasketballBounce.wav </w:t>
+      </w:r>
+      <w:proofErr w:type="spellStart"/>
+      <w:r>
+        <w:rPr>
+          <w:rStyle w:val="selectable"/>
+          <w:rFonts w:ascii="Times New Roman" w:hAnsi="Times New Roman" w:cs="Times New Roman"/>
+          <w:color w:val="000000"/>
+        </w:rPr>
+        <w:t>by</w:t>
+      </w:r>
+      <w:proofErr w:type="spellEnd"/>
+      <w:r>
+        <w:rPr>
+          <w:rStyle w:val="selectable"/>
+          <w:rFonts w:ascii="Times New Roman" w:hAnsi="Times New Roman" w:cs="Times New Roman"/>
+          <w:color w:val="000000"/>
+        </w:rPr>
+        <w:t xml:space="preserve"> </w:t>
+      </w:r>
+      <w:proofErr w:type="spellStart"/>
+      <w:r>
+        <w:rPr>
+          <w:rStyle w:val="selectable"/>
+          <w:rFonts w:ascii="Times New Roman" w:hAnsi="Times New Roman" w:cs="Times New Roman"/>
+          <w:color w:val="000000"/>
+        </w:rPr>
+        <w:t>HighPixel</w:t>
+      </w:r>
+      <w:proofErr w:type="spellEnd"/>
+      <w:r>
+        <w:rPr>
+          <w:rStyle w:val="selectable"/>
+          <w:rFonts w:ascii="Times New Roman" w:hAnsi="Times New Roman" w:cs="Times New Roman"/>
+          <w:color w:val="000000"/>
+        </w:rPr>
+        <w:t xml:space="preserve">. (2021). </w:t>
+      </w:r>
+      <w:proofErr w:type="spellStart"/>
+      <w:r>
+        <w:rPr>
+          <w:rStyle w:val="selectable"/>
+          <w:rFonts w:ascii="Times New Roman" w:hAnsi="Times New Roman" w:cs="Times New Roman"/>
+          <w:color w:val="000000"/>
+        </w:rPr>
+        <w:t>Retrieved</w:t>
+      </w:r>
+      <w:proofErr w:type="spellEnd"/>
+      <w:r>
+        <w:rPr>
+          <w:rStyle w:val="selectable"/>
+          <w:rFonts w:ascii="Times New Roman" w:hAnsi="Times New Roman" w:cs="Times New Roman"/>
+          <w:color w:val="000000"/>
+        </w:rPr>
+        <w:t xml:space="preserve"> 20 March 2021, </w:t>
+      </w:r>
+      <w:proofErr w:type="spellStart"/>
+      <w:r>
+        <w:rPr>
+          <w:rStyle w:val="selectable"/>
+          <w:rFonts w:ascii="Times New Roman" w:hAnsi="Times New Roman" w:cs="Times New Roman"/>
+          <w:color w:val="000000"/>
+        </w:rPr>
+        <w:t>from</w:t>
+      </w:r>
+      <w:proofErr w:type="spellEnd"/>
+      <w:r>
+        <w:rPr>
+          <w:rStyle w:val="selectable"/>
+          <w:rFonts w:ascii="Times New Roman" w:hAnsi="Times New Roman" w:cs="Times New Roman"/>
+          <w:color w:val="000000"/>
+        </w:rPr>
+        <w:t xml:space="preserve"> </w:t>
+      </w:r>
+      <w:hyperlink r:id="rId21" w:history="1">
+        <w:r>
+          <w:rPr>
+            <w:rStyle w:val="Hipervnculo"/>
+            <w:rFonts w:ascii="Times New Roman" w:hAnsi="Times New Roman" w:cs="Times New Roman"/>
+          </w:rPr>
+          <w:t>https://freesound.org/people/HighPixel/sounds/505628/</w:t>
+        </w:r>
+      </w:hyperlink>
+    </w:p>
+    <w:p>
+      <w:pPr>
+        <w:ind w:left="708"/>
+        <w:rPr>
+          <w:rStyle w:val="selectable"/>
+          <w:rFonts w:ascii="Times New Roman" w:hAnsi="Times New Roman" w:cs="Times New Roman"/>
+          <w:color w:val="000000"/>
+        </w:rPr>
+      </w:pPr>
+      <w:r>
+        <w:rPr>
+          <w:rStyle w:val="selectable"/>
+          <w:rFonts w:ascii="Times New Roman" w:hAnsi="Times New Roman" w:cs="Times New Roman"/>
+          <w:color w:val="000000"/>
+        </w:rPr>
+        <w:t xml:space="preserve">RBH </w:t>
+      </w:r>
+      <w:proofErr w:type="spellStart"/>
+      <w:r>
+        <w:rPr>
+          <w:rStyle w:val="selectable"/>
+          <w:rFonts w:ascii="Times New Roman" w:hAnsi="Times New Roman" w:cs="Times New Roman"/>
+          <w:color w:val="000000"/>
+        </w:rPr>
+        <w:t>Glass_Break</w:t>
+      </w:r>
+      <w:proofErr w:type="spellEnd"/>
+      <w:r>
+        <w:rPr>
+          <w:rStyle w:val="selectable"/>
+          <w:rFonts w:ascii="Times New Roman" w:hAnsi="Times New Roman" w:cs="Times New Roman"/>
+          <w:color w:val="000000"/>
+        </w:rPr>
+        <w:t xml:space="preserve"> 03.wav </w:t>
+      </w:r>
+      <w:proofErr w:type="spellStart"/>
+      <w:r>
+        <w:rPr>
+          <w:rStyle w:val="selectable"/>
+          <w:rFonts w:ascii="Times New Roman" w:hAnsi="Times New Roman" w:cs="Times New Roman"/>
+          <w:color w:val="000000"/>
+        </w:rPr>
+        <w:t>by</w:t>
+      </w:r>
+      <w:proofErr w:type="spellEnd"/>
+      <w:r>
+        <w:rPr>
+          <w:rStyle w:val="selectable"/>
+          <w:rFonts w:ascii="Times New Roman" w:hAnsi="Times New Roman" w:cs="Times New Roman"/>
+          <w:color w:val="000000"/>
+        </w:rPr>
+        <w:t xml:space="preserve"> </w:t>
+      </w:r>
+      <w:proofErr w:type="spellStart"/>
+      <w:r>
+        <w:rPr>
+          <w:rStyle w:val="selectable"/>
+          <w:rFonts w:ascii="Times New Roman" w:hAnsi="Times New Roman" w:cs="Times New Roman"/>
+          <w:color w:val="000000"/>
+        </w:rPr>
+        <w:t>RHumphries</w:t>
+      </w:r>
+      <w:proofErr w:type="spellEnd"/>
+      <w:r>
+        <w:rPr>
+          <w:rStyle w:val="selectable"/>
+          <w:rFonts w:ascii="Times New Roman" w:hAnsi="Times New Roman" w:cs="Times New Roman"/>
+          <w:color w:val="000000"/>
+        </w:rPr>
+        <w:t xml:space="preserve">. (2021). </w:t>
+      </w:r>
+      <w:proofErr w:type="spellStart"/>
+      <w:r>
+        <w:rPr>
+          <w:rStyle w:val="selectable"/>
+          <w:rFonts w:ascii="Times New Roman" w:hAnsi="Times New Roman" w:cs="Times New Roman"/>
+          <w:color w:val="000000"/>
+        </w:rPr>
+        <w:t>Retrieved</w:t>
+      </w:r>
+      <w:proofErr w:type="spellEnd"/>
+      <w:r>
+        <w:rPr>
+          <w:rStyle w:val="selectable"/>
+          <w:rFonts w:ascii="Times New Roman" w:hAnsi="Times New Roman" w:cs="Times New Roman"/>
+          <w:color w:val="000000"/>
+        </w:rPr>
+        <w:t xml:space="preserve"> 20 March 2021, </w:t>
+      </w:r>
+      <w:proofErr w:type="spellStart"/>
+      <w:r>
+        <w:rPr>
+          <w:rStyle w:val="selectable"/>
+          <w:rFonts w:ascii="Times New Roman" w:hAnsi="Times New Roman" w:cs="Times New Roman"/>
+          <w:color w:val="000000"/>
+        </w:rPr>
+        <w:t>from</w:t>
+      </w:r>
+      <w:proofErr w:type="spellEnd"/>
+      <w:r>
+        <w:rPr>
+          <w:rStyle w:val="selectable"/>
+          <w:rFonts w:ascii="Times New Roman" w:hAnsi="Times New Roman" w:cs="Times New Roman"/>
+          <w:color w:val="000000"/>
+        </w:rPr>
+        <w:t xml:space="preserve"> </w:t>
+      </w:r>
+      <w:hyperlink r:id="rId22" w:history="1">
+        <w:r>
+          <w:rPr>
+            <w:rStyle w:val="Hipervnculo"/>
+            <w:rFonts w:ascii="Times New Roman" w:hAnsi="Times New Roman" w:cs="Times New Roman"/>
+          </w:rPr>
+          <w:t>https://freesound.org/people/RHumphries/sounds/979/</w:t>
+        </w:r>
+      </w:hyperlink>
+    </w:p>
+    <w:p>
+      <w:pPr>
+        <w:ind w:left="708"/>
+        <w:rPr>
+          <w:rStyle w:val="selectable"/>
+          <w:rFonts w:ascii="Times New Roman" w:hAnsi="Times New Roman" w:cs="Times New Roman"/>
+          <w:color w:val="000000"/>
+        </w:rPr>
+      </w:pPr>
+      <w:proofErr w:type="spellStart"/>
+      <w:r>
+        <w:rPr>
+          <w:rStyle w:val="selectable"/>
+          <w:rFonts w:ascii="Times New Roman" w:hAnsi="Times New Roman" w:cs="Times New Roman"/>
+          <w:color w:val="000000"/>
+        </w:rPr>
+        <w:t>Crate</w:t>
+      </w:r>
+      <w:proofErr w:type="spellEnd"/>
+      <w:r>
+        <w:rPr>
+          <w:rStyle w:val="selectable"/>
+          <w:rFonts w:ascii="Times New Roman" w:hAnsi="Times New Roman" w:cs="Times New Roman"/>
+          <w:color w:val="000000"/>
+        </w:rPr>
+        <w:t xml:space="preserve"> Break 3.wav </w:t>
+      </w:r>
+      <w:proofErr w:type="spellStart"/>
+      <w:r>
+        <w:rPr>
+          <w:rStyle w:val="selectable"/>
+          <w:rFonts w:ascii="Times New Roman" w:hAnsi="Times New Roman" w:cs="Times New Roman"/>
+          <w:color w:val="000000"/>
+        </w:rPr>
+        <w:t>by</w:t>
+      </w:r>
+      <w:proofErr w:type="spellEnd"/>
+      <w:r>
+        <w:rPr>
+          <w:rStyle w:val="selectable"/>
+          <w:rFonts w:ascii="Times New Roman" w:hAnsi="Times New Roman" w:cs="Times New Roman"/>
+          <w:color w:val="000000"/>
+        </w:rPr>
+        <w:t xml:space="preserve"> </w:t>
+      </w:r>
+      <w:proofErr w:type="spellStart"/>
+      <w:r>
+        <w:rPr>
+          <w:rStyle w:val="selectable"/>
+          <w:rFonts w:ascii="Times New Roman" w:hAnsi="Times New Roman" w:cs="Times New Roman"/>
+          <w:color w:val="000000"/>
+        </w:rPr>
+        <w:t>kevinkace</w:t>
+      </w:r>
+      <w:proofErr w:type="spellEnd"/>
+      <w:r>
+        <w:rPr>
+          <w:rStyle w:val="selectable"/>
+          <w:rFonts w:ascii="Times New Roman" w:hAnsi="Times New Roman" w:cs="Times New Roman"/>
+          <w:color w:val="000000"/>
+        </w:rPr>
+        <w:t xml:space="preserve">. (2021). </w:t>
+      </w:r>
+      <w:proofErr w:type="spellStart"/>
+      <w:r>
+        <w:rPr>
+          <w:rStyle w:val="selectable"/>
+          <w:rFonts w:ascii="Times New Roman" w:hAnsi="Times New Roman" w:cs="Times New Roman"/>
+          <w:color w:val="000000"/>
+        </w:rPr>
+        <w:t>Retrieved</w:t>
+      </w:r>
+      <w:proofErr w:type="spellEnd"/>
+      <w:r>
+        <w:rPr>
+          <w:rStyle w:val="selectable"/>
+          <w:rFonts w:ascii="Times New Roman" w:hAnsi="Times New Roman" w:cs="Times New Roman"/>
+          <w:color w:val="000000"/>
+        </w:rPr>
+        <w:t xml:space="preserve"> 20 March 2021, </w:t>
+      </w:r>
+      <w:proofErr w:type="spellStart"/>
+      <w:r>
+        <w:rPr>
+          <w:rStyle w:val="selectable"/>
+          <w:rFonts w:ascii="Times New Roman" w:hAnsi="Times New Roman" w:cs="Times New Roman"/>
+          <w:color w:val="000000"/>
+        </w:rPr>
+        <w:t>from</w:t>
+      </w:r>
+      <w:proofErr w:type="spellEnd"/>
+      <w:r>
+        <w:rPr>
+          <w:rStyle w:val="selectable"/>
+          <w:rFonts w:ascii="Times New Roman" w:hAnsi="Times New Roman" w:cs="Times New Roman"/>
+          <w:color w:val="000000"/>
+        </w:rPr>
+        <w:t xml:space="preserve"> </w:t>
+      </w:r>
+      <w:hyperlink r:id="rId23" w:history="1">
+        <w:r>
+          <w:rPr>
+            <w:rStyle w:val="Hipervnculo"/>
+            <w:rFonts w:ascii="Times New Roman" w:hAnsi="Times New Roman" w:cs="Times New Roman"/>
+          </w:rPr>
+          <w:t>https://freesound.org/people/kevinkace/sounds/66779/</w:t>
+        </w:r>
+      </w:hyperlink>
+    </w:p>
+    <w:p>
+      <w:pPr>
+        <w:ind w:left="708"/>
+        <w:rPr>
+          <w:rStyle w:val="selectable"/>
+          <w:rFonts w:ascii="Times New Roman" w:hAnsi="Times New Roman" w:cs="Times New Roman"/>
+          <w:color w:val="000000"/>
+        </w:rPr>
+      </w:pPr>
+      <w:r>
+        <w:rPr>
+          <w:rStyle w:val="selectable"/>
+          <w:rFonts w:ascii="Times New Roman" w:hAnsi="Times New Roman" w:cs="Times New Roman"/>
+          <w:color w:val="000000"/>
+        </w:rPr>
+        <w:t xml:space="preserve">Stone </w:t>
+      </w:r>
+      <w:proofErr w:type="spellStart"/>
+      <w:r>
+        <w:rPr>
+          <w:rStyle w:val="selectable"/>
+          <w:rFonts w:ascii="Times New Roman" w:hAnsi="Times New Roman" w:cs="Times New Roman"/>
+          <w:color w:val="000000"/>
+        </w:rPr>
+        <w:t>dropping</w:t>
+      </w:r>
+      <w:proofErr w:type="spellEnd"/>
+      <w:r>
+        <w:rPr>
+          <w:rStyle w:val="selectable"/>
+          <w:rFonts w:ascii="Times New Roman" w:hAnsi="Times New Roman" w:cs="Times New Roman"/>
+          <w:color w:val="000000"/>
+        </w:rPr>
+        <w:t xml:space="preserve"> </w:t>
+      </w:r>
+      <w:proofErr w:type="spellStart"/>
+      <w:r>
+        <w:rPr>
+          <w:rStyle w:val="selectable"/>
+          <w:rFonts w:ascii="Times New Roman" w:hAnsi="Times New Roman" w:cs="Times New Roman"/>
+          <w:color w:val="000000"/>
+        </w:rPr>
+        <w:t>by</w:t>
+      </w:r>
+      <w:proofErr w:type="spellEnd"/>
+      <w:r>
+        <w:rPr>
+          <w:rStyle w:val="selectable"/>
+          <w:rFonts w:ascii="Times New Roman" w:hAnsi="Times New Roman" w:cs="Times New Roman"/>
+          <w:color w:val="000000"/>
+        </w:rPr>
+        <w:t xml:space="preserve"> </w:t>
+      </w:r>
+      <w:proofErr w:type="spellStart"/>
+      <w:r>
+        <w:rPr>
+          <w:rStyle w:val="selectable"/>
+          <w:rFonts w:ascii="Times New Roman" w:hAnsi="Times New Roman" w:cs="Times New Roman"/>
+          <w:color w:val="000000"/>
+        </w:rPr>
+        <w:t>alegemaate</w:t>
+      </w:r>
+      <w:proofErr w:type="spellEnd"/>
+      <w:r>
+        <w:rPr>
+          <w:rStyle w:val="selectable"/>
+          <w:rFonts w:ascii="Times New Roman" w:hAnsi="Times New Roman" w:cs="Times New Roman"/>
+          <w:color w:val="000000"/>
+        </w:rPr>
+        <w:t xml:space="preserve">. (2021). </w:t>
+      </w:r>
+      <w:proofErr w:type="spellStart"/>
+      <w:r>
+        <w:rPr>
+          <w:rStyle w:val="selectable"/>
+          <w:rFonts w:ascii="Times New Roman" w:hAnsi="Times New Roman" w:cs="Times New Roman"/>
+          <w:color w:val="000000"/>
+        </w:rPr>
+        <w:t>Retrieved</w:t>
+      </w:r>
+      <w:proofErr w:type="spellEnd"/>
+      <w:r>
+        <w:rPr>
+          <w:rStyle w:val="selectable"/>
+          <w:rFonts w:ascii="Times New Roman" w:hAnsi="Times New Roman" w:cs="Times New Roman"/>
+          <w:color w:val="000000"/>
+        </w:rPr>
+        <w:t xml:space="preserve"> 20 March 2021, </w:t>
+      </w:r>
+      <w:proofErr w:type="spellStart"/>
+      <w:r>
+        <w:rPr>
+          <w:rStyle w:val="selectable"/>
+          <w:rFonts w:ascii="Times New Roman" w:hAnsi="Times New Roman" w:cs="Times New Roman"/>
+          <w:color w:val="000000"/>
+        </w:rPr>
+        <w:t>from</w:t>
+      </w:r>
+      <w:proofErr w:type="spellEnd"/>
+      <w:r>
+        <w:rPr>
+          <w:rStyle w:val="selectable"/>
+          <w:rFonts w:ascii="Times New Roman" w:hAnsi="Times New Roman" w:cs="Times New Roman"/>
+          <w:color w:val="000000"/>
+        </w:rPr>
+        <w:t xml:space="preserve"> </w:t>
+      </w:r>
+      <w:hyperlink r:id="rId24" w:history="1">
+        <w:r>
+          <w:rPr>
+            <w:rStyle w:val="Hipervnculo"/>
+            <w:rFonts w:ascii="Times New Roman" w:hAnsi="Times New Roman" w:cs="Times New Roman"/>
+          </w:rPr>
+          <w:t>https://freesound.org/people/alegemaate/sounds/364711/</w:t>
+        </w:r>
+      </w:hyperlink>
+    </w:p>
+    <w:p>
+      <w:pPr>
+        <w:ind w:left="708"/>
+        <w:rPr>
+          <w:rStyle w:val="selectable"/>
+          <w:rFonts w:ascii="Times New Roman" w:hAnsi="Times New Roman" w:cs="Times New Roman"/>
+          <w:color w:val="000000"/>
+        </w:rPr>
+      </w:pPr>
+      <w:r>
+        <w:rPr>
+          <w:rStyle w:val="selectable"/>
+          <w:rFonts w:ascii="Times New Roman" w:hAnsi="Times New Roman" w:cs="Times New Roman"/>
+          <w:color w:val="000000"/>
+        </w:rPr>
+        <w:t xml:space="preserve">STEP SAND 01.mp3 </w:t>
+      </w:r>
+      <w:proofErr w:type="spellStart"/>
+      <w:r>
+        <w:rPr>
+          <w:rStyle w:val="selectable"/>
+          <w:rFonts w:ascii="Times New Roman" w:hAnsi="Times New Roman" w:cs="Times New Roman"/>
+          <w:color w:val="000000"/>
+        </w:rPr>
+        <w:t>by</w:t>
+      </w:r>
+      <w:proofErr w:type="spellEnd"/>
+      <w:r>
+        <w:rPr>
+          <w:rStyle w:val="selectable"/>
+          <w:rFonts w:ascii="Times New Roman" w:hAnsi="Times New Roman" w:cs="Times New Roman"/>
+          <w:color w:val="000000"/>
+        </w:rPr>
+        <w:t xml:space="preserve"> </w:t>
+      </w:r>
+      <w:proofErr w:type="spellStart"/>
+      <w:r>
+        <w:rPr>
+          <w:rStyle w:val="selectable"/>
+          <w:rFonts w:ascii="Times New Roman" w:hAnsi="Times New Roman" w:cs="Times New Roman"/>
+          <w:color w:val="000000"/>
+        </w:rPr>
+        <w:t>wyronroberth</w:t>
+      </w:r>
+      <w:proofErr w:type="spellEnd"/>
+      <w:r>
+        <w:rPr>
+          <w:rStyle w:val="selectable"/>
+          <w:rFonts w:ascii="Times New Roman" w:hAnsi="Times New Roman" w:cs="Times New Roman"/>
+          <w:color w:val="000000"/>
+        </w:rPr>
+        <w:t xml:space="preserve">. (2021). </w:t>
+      </w:r>
+      <w:proofErr w:type="spellStart"/>
+      <w:r>
+        <w:rPr>
+          <w:rStyle w:val="selectable"/>
+          <w:rFonts w:ascii="Times New Roman" w:hAnsi="Times New Roman" w:cs="Times New Roman"/>
+          <w:color w:val="000000"/>
+        </w:rPr>
+        <w:t>Retrieved</w:t>
+      </w:r>
+      <w:proofErr w:type="spellEnd"/>
+      <w:r>
+        <w:rPr>
+          <w:rStyle w:val="selectable"/>
+          <w:rFonts w:ascii="Times New Roman" w:hAnsi="Times New Roman" w:cs="Times New Roman"/>
+          <w:color w:val="000000"/>
+        </w:rPr>
+        <w:t xml:space="preserve"> 20 March 2021, </w:t>
+      </w:r>
+      <w:proofErr w:type="spellStart"/>
+      <w:r>
+        <w:rPr>
+          <w:rStyle w:val="selectable"/>
+          <w:rFonts w:ascii="Times New Roman" w:hAnsi="Times New Roman" w:cs="Times New Roman"/>
+          <w:color w:val="000000"/>
+        </w:rPr>
+        <w:t>from</w:t>
+      </w:r>
+      <w:proofErr w:type="spellEnd"/>
+      <w:r>
+        <w:rPr>
+          <w:rStyle w:val="selectable"/>
+          <w:rFonts w:ascii="Times New Roman" w:hAnsi="Times New Roman" w:cs="Times New Roman"/>
+          <w:color w:val="000000"/>
+        </w:rPr>
+        <w:t xml:space="preserve"> </w:t>
+      </w:r>
+      <w:hyperlink r:id="rId25" w:history="1">
+        <w:r>
+          <w:rPr>
+            <w:rStyle w:val="Hipervnculo"/>
+            <w:rFonts w:ascii="Times New Roman" w:hAnsi="Times New Roman" w:cs="Times New Roman"/>
+          </w:rPr>
+          <w:t>https://freesound.org/people/wyronroberth/sounds/516247/</w:t>
+        </w:r>
+      </w:hyperlink>
+    </w:p>
+    <w:p>
+      <w:pPr>
+        <w:ind w:left="708"/>
+        <w:rPr>
+          <w:rStyle w:val="selectable"/>
+          <w:rFonts w:ascii="Times New Roman" w:hAnsi="Times New Roman" w:cs="Times New Roman"/>
+          <w:color w:val="000000"/>
+        </w:rPr>
+      </w:pPr>
+      <w:proofErr w:type="spellStart"/>
+      <w:r>
+        <w:rPr>
+          <w:rStyle w:val="selectable"/>
+          <w:rFonts w:ascii="Times New Roman" w:hAnsi="Times New Roman" w:cs="Times New Roman"/>
+          <w:color w:val="000000"/>
+        </w:rPr>
+        <w:t>Coins</w:t>
+      </w:r>
+      <w:proofErr w:type="spellEnd"/>
+      <w:r>
+        <w:rPr>
+          <w:rStyle w:val="selectable"/>
+          <w:rFonts w:ascii="Times New Roman" w:hAnsi="Times New Roman" w:cs="Times New Roman"/>
+          <w:color w:val="000000"/>
+        </w:rPr>
+        <w:t xml:space="preserve"> 1 </w:t>
+      </w:r>
+      <w:proofErr w:type="spellStart"/>
+      <w:r>
+        <w:rPr>
+          <w:rStyle w:val="selectable"/>
+          <w:rFonts w:ascii="Times New Roman" w:hAnsi="Times New Roman" w:cs="Times New Roman"/>
+          <w:color w:val="000000"/>
+        </w:rPr>
+        <w:t>by</w:t>
+      </w:r>
+      <w:proofErr w:type="spellEnd"/>
+      <w:r>
+        <w:rPr>
+          <w:rStyle w:val="selectable"/>
+          <w:rFonts w:ascii="Times New Roman" w:hAnsi="Times New Roman" w:cs="Times New Roman"/>
+          <w:color w:val="000000"/>
+        </w:rPr>
+        <w:t xml:space="preserve"> ProjectsU012. (2021). </w:t>
+      </w:r>
+      <w:proofErr w:type="spellStart"/>
+      <w:r>
+        <w:rPr>
+          <w:rStyle w:val="selectable"/>
+          <w:rFonts w:ascii="Times New Roman" w:hAnsi="Times New Roman" w:cs="Times New Roman"/>
+          <w:color w:val="000000"/>
+        </w:rPr>
+        <w:t>Retrieved</w:t>
+      </w:r>
+      <w:proofErr w:type="spellEnd"/>
+      <w:r>
+        <w:rPr>
+          <w:rStyle w:val="selectable"/>
+          <w:rFonts w:ascii="Times New Roman" w:hAnsi="Times New Roman" w:cs="Times New Roman"/>
+          <w:color w:val="000000"/>
+        </w:rPr>
+        <w:t xml:space="preserve"> 20 March 2021, </w:t>
+      </w:r>
+      <w:proofErr w:type="spellStart"/>
+      <w:r>
+        <w:rPr>
+          <w:rStyle w:val="selectable"/>
+          <w:rFonts w:ascii="Times New Roman" w:hAnsi="Times New Roman" w:cs="Times New Roman"/>
+          <w:color w:val="000000"/>
+        </w:rPr>
+        <w:t>from</w:t>
+      </w:r>
+      <w:proofErr w:type="spellEnd"/>
+      <w:r>
+        <w:rPr>
+          <w:rStyle w:val="selectable"/>
+          <w:rFonts w:ascii="Times New Roman" w:hAnsi="Times New Roman" w:cs="Times New Roman"/>
+          <w:color w:val="000000"/>
+        </w:rPr>
+        <w:t xml:space="preserve"> </w:t>
+      </w:r>
+      <w:hyperlink r:id="rId26" w:history="1">
+        <w:r>
+          <w:rPr>
+            <w:rStyle w:val="Hipervnculo"/>
+            <w:rFonts w:ascii="Times New Roman" w:hAnsi="Times New Roman" w:cs="Times New Roman"/>
+          </w:rPr>
+          <w:t>https://freesound.org/people/ProjectsU012/sounds/341695/</w:t>
+        </w:r>
+      </w:hyperlink>
+    </w:p>
+    <w:p>
+      <w:pPr>
+        <w:ind w:left="708"/>
+        <w:rPr>
+          <w:rStyle w:val="selectable"/>
+          <w:color w:val="000000"/>
+        </w:rPr>
+      </w:pPr>
+    </w:p>
+    <w:p>
+      <w:pPr>
+        <w:ind w:left="708"/>
+        <w:rPr>
+          <w:rFonts w:ascii="Arial" w:hAnsi="Arial" w:cs="Arial"/>
+          <w:color w:val="555555"/>
+          <w:sz w:val="20"/>
+          <w:szCs w:val="20"/>
+          <w:shd w:val="clear" w:color="auto" w:fill="FFFFFF"/>
+        </w:rPr>
+      </w:pPr>
+      <w:r>
+        <w:rPr>
+          <w:rFonts w:ascii="Arial" w:hAnsi="Arial" w:cs="Arial"/>
+          <w:color w:val="555555"/>
+          <w:sz w:val="20"/>
+          <w:szCs w:val="20"/>
+          <w:shd w:val="clear" w:color="auto" w:fill="FFFFFF"/>
+        </w:rPr>
+        <w:t xml:space="preserve">Licencia </w:t>
+      </w:r>
+      <w:r>
+        <w:rPr>
+          <w:rFonts w:ascii="Arial" w:hAnsi="Arial" w:cs="Arial"/>
+          <w:color w:val="555555"/>
+          <w:sz w:val="20"/>
+          <w:szCs w:val="20"/>
+          <w:shd w:val="clear" w:color="auto" w:fill="FFFFFF"/>
+        </w:rPr>
+        <w:t>sonidos</w:t>
+      </w:r>
+      <w:r>
+        <w:rPr>
+          <w:rFonts w:ascii="Arial" w:hAnsi="Arial" w:cs="Arial"/>
+          <w:color w:val="555555"/>
+          <w:sz w:val="20"/>
+          <w:szCs w:val="20"/>
+          <w:shd w:val="clear" w:color="auto" w:fill="FFFFFF"/>
+        </w:rPr>
+        <w:t xml:space="preserve">: </w:t>
+      </w:r>
+      <w:proofErr w:type="spellStart"/>
+      <w:r>
+        <w:rPr>
+          <w:rFonts w:ascii="Arial" w:hAnsi="Arial" w:cs="Arial"/>
+          <w:color w:val="555555"/>
+          <w:sz w:val="20"/>
+          <w:szCs w:val="20"/>
+          <w:shd w:val="clear" w:color="auto" w:fill="FFFFFF"/>
+        </w:rPr>
+        <w:t>Creative</w:t>
+      </w:r>
+      <w:proofErr w:type="spellEnd"/>
+      <w:r>
+        <w:rPr>
+          <w:rFonts w:ascii="Arial" w:hAnsi="Arial" w:cs="Arial"/>
+          <w:color w:val="555555"/>
+          <w:sz w:val="20"/>
+          <w:szCs w:val="20"/>
+          <w:shd w:val="clear" w:color="auto" w:fill="FFFFFF"/>
+        </w:rPr>
+        <w:t xml:space="preserve"> </w:t>
+      </w:r>
+      <w:proofErr w:type="spellStart"/>
+      <w:r>
+        <w:rPr>
+          <w:rFonts w:ascii="Arial" w:hAnsi="Arial" w:cs="Arial"/>
+          <w:color w:val="555555"/>
+          <w:sz w:val="20"/>
+          <w:szCs w:val="20"/>
+          <w:shd w:val="clear" w:color="auto" w:fill="FFFFFF"/>
+        </w:rPr>
+        <w:t>Commons</w:t>
+      </w:r>
+      <w:proofErr w:type="spellEnd"/>
+      <w:r>
+        <w:rPr>
+          <w:rFonts w:ascii="Arial" w:hAnsi="Arial" w:cs="Arial"/>
+          <w:color w:val="555555"/>
+          <w:sz w:val="20"/>
+          <w:szCs w:val="20"/>
+          <w:shd w:val="clear" w:color="auto" w:fill="FFFFFF"/>
+        </w:rPr>
+        <w:t xml:space="preserve">: </w:t>
+      </w:r>
+      <w:r>
+        <w:rPr>
+          <w:rFonts w:ascii="Arial" w:hAnsi="Arial" w:cs="Arial"/>
+          <w:color w:val="555555"/>
+          <w:sz w:val="20"/>
+          <w:szCs w:val="20"/>
+          <w:shd w:val="clear" w:color="auto" w:fill="FFFFFF"/>
+        </w:rPr>
+        <w:t xml:space="preserve">0 </w:t>
+      </w:r>
+      <w:proofErr w:type="spellStart"/>
+      <w:r>
+        <w:rPr>
+          <w:rFonts w:ascii="Arial" w:hAnsi="Arial" w:cs="Arial"/>
+          <w:color w:val="555555"/>
+          <w:sz w:val="20"/>
+          <w:szCs w:val="20"/>
+          <w:shd w:val="clear" w:color="auto" w:fill="FFFFFF"/>
+        </w:rPr>
+        <w:t>License</w:t>
+      </w:r>
+      <w:proofErr w:type="spellEnd"/>
+      <w:r>
+        <w:rPr>
+          <w:rFonts w:ascii="Arial" w:hAnsi="Arial" w:cs="Arial"/>
+          <w:color w:val="555555"/>
+          <w:sz w:val="20"/>
+          <w:szCs w:val="20"/>
+          <w:shd w:val="clear" w:color="auto" w:fill="FFFFFF"/>
+        </w:rPr>
+        <w:t xml:space="preserve"> y </w:t>
+      </w:r>
+      <w:proofErr w:type="spellStart"/>
+      <w:r>
+        <w:rPr>
+          <w:rFonts w:ascii="Arial" w:hAnsi="Arial" w:cs="Arial"/>
+          <w:color w:val="555555"/>
+          <w:sz w:val="20"/>
+          <w:szCs w:val="20"/>
+          <w:shd w:val="clear" w:color="auto" w:fill="FFFFFF"/>
+        </w:rPr>
+        <w:t>Attribution</w:t>
+      </w:r>
+      <w:proofErr w:type="spellEnd"/>
+      <w:r>
+        <w:rPr>
+          <w:rFonts w:ascii="Arial" w:hAnsi="Arial" w:cs="Arial"/>
+          <w:color w:val="555555"/>
+          <w:sz w:val="20"/>
+          <w:szCs w:val="20"/>
+          <w:shd w:val="clear" w:color="auto" w:fill="FFFFFF"/>
+        </w:rPr>
+        <w:t xml:space="preserve"> </w:t>
+      </w:r>
+      <w:proofErr w:type="spellStart"/>
+      <w:r>
+        <w:rPr>
+          <w:rFonts w:ascii="Arial" w:hAnsi="Arial" w:cs="Arial"/>
+          <w:color w:val="555555"/>
+          <w:sz w:val="20"/>
+          <w:szCs w:val="20"/>
+          <w:shd w:val="clear" w:color="auto" w:fill="FFFFFF"/>
+        </w:rPr>
+        <w:t>License</w:t>
+      </w:r>
+      <w:proofErr w:type="spellEnd"/>
+    </w:p>
+    <w:p>
+      <w:pPr>
+        <w:ind w:left="708"/>
+        <w:rPr>
+          <w:rFonts w:ascii="Arial" w:hAnsi="Arial" w:cs="Arial"/>
+          <w:color w:val="555555"/>
+          <w:sz w:val="20"/>
+          <w:szCs w:val="20"/>
+          <w:shd w:val="clear" w:color="auto" w:fill="FFFFFF"/>
+        </w:rPr>
+      </w:pPr>
+    </w:p>
+    <w:p>
+      <w:pPr>
+        <w:ind w:left="708"/>
+      </w:pPr>
+    </w:p>
+    <w:p>
+      <w:pPr>
+        <w:ind w:left="708"/>
+        <w:rPr>
+          <w:rFonts w:ascii="Arial" w:hAnsi="Arial" w:cs="Arial"/>
+          <w:color w:val="555555"/>
+          <w:sz w:val="20"/>
+          <w:szCs w:val="20"/>
+          <w:shd w:val="clear" w:color="auto" w:fill="FFFFFF"/>
+        </w:rPr>
+      </w:pPr>
+    </w:p>
+    <w:p>
+      <w:pPr>
+        <w:ind w:left="708"/>
+        <w:rPr>
+          <w:rFonts w:ascii="Arial" w:hAnsi="Arial" w:cs="Arial"/>
+          <w:color w:val="555555"/>
+          <w:sz w:val="20"/>
+          <w:szCs w:val="20"/>
+          <w:shd w:val="clear" w:color="auto" w:fill="FFFFFF"/>
+        </w:rPr>
+      </w:pPr>
+    </w:p>
+    <w:p>
+      <w:pPr>
+        <w:rPr>
+          <w:rStyle w:val="selectable"/>
+          <w:color w:val="000000"/>
+        </w:rPr>
+      </w:pPr>
+    </w:p>
+    <w:p>
+      <w:pPr>
+        <w:ind w:left="708"/>
+        <w:rPr>
+          <w:rStyle w:val="selectable"/>
+          <w:color w:val="000000"/>
+        </w:rPr>
+      </w:pPr>
+    </w:p>
+    <w:p>
+      <w:pPr>
+        <w:ind w:left="708"/>
+        <w:rPr>
+          <w:sz w:val="26"/>
+          <w:szCs w:val="26"/>
+        </w:rPr>
+      </w:pPr>
+    </w:p>
     <w:sectPr>
-      <w:footerReference w:type="default" r:id="rId16"/>
+      <w:footerReference w:type="default" r:id="rId27"/>
       <w:pgSz w:w="11906" w:h="16838"/>
       <w:pgMar w:top="1417" w:right="1701" w:bottom="1417" w:left="1701" w:header="708" w:footer="708" w:gutter="0"/>
       <w:pgNumType w:start="0"/>
@@ -1156,6 +4390,7 @@
         <w:docPartUnique/>
       </w:docPartObj>
     </w:sdtPr>
+    <w:sdtEndPr/>
     <w:sdtContent>
       <w:p>
         <w:pPr>
@@ -1473,6 +4708,92 @@
       </w:pPr>
     </w:lvl>
   </w:abstractNum>
+  <w:abstractNum w:abstractNumId="3" w15:restartNumberingAfterBreak="0">
+    <w:nsid w:val="67A03961"/>
+    <w:multiLevelType w:val="hybridMultilevel"/>
+    <w:tmpl w:val="A7B43E0C"/>
+    <w:lvl w:ilvl="0" w:tplc="0C0A000F">
+      <w:start w:val="1"/>
+      <w:numFmt w:val="decimal"/>
+      <w:lvlText w:val="%1."/>
+      <w:lvlJc w:val="left"/>
+      <w:pPr>
+        <w:ind w:left="720" w:hanging="360"/>
+      </w:pPr>
+    </w:lvl>
+    <w:lvl w:ilvl="1" w:tplc="0C0A0019" w:tentative="1">
+      <w:start w:val="1"/>
+      <w:numFmt w:val="lowerLetter"/>
+      <w:lvlText w:val="%2."/>
+      <w:lvlJc w:val="left"/>
+      <w:pPr>
+        <w:ind w:left="1440" w:hanging="360"/>
+      </w:pPr>
+    </w:lvl>
+    <w:lvl w:ilvl="2" w:tplc="0C0A001B" w:tentative="1">
+      <w:start w:val="1"/>
+      <w:numFmt w:val="lowerRoman"/>
+      <w:lvlText w:val="%3."/>
+      <w:lvlJc w:val="right"/>
+      <w:pPr>
+        <w:ind w:left="2160" w:hanging="180"/>
+      </w:pPr>
+    </w:lvl>
+    <w:lvl w:ilvl="3" w:tplc="0C0A000F" w:tentative="1">
+      <w:start w:val="1"/>
+      <w:numFmt w:val="decimal"/>
+      <w:lvlText w:val="%4."/>
+      <w:lvlJc w:val="left"/>
+      <w:pPr>
+        <w:ind w:left="2880" w:hanging="360"/>
+      </w:pPr>
+    </w:lvl>
+    <w:lvl w:ilvl="4" w:tplc="0C0A0019" w:tentative="1">
+      <w:start w:val="1"/>
+      <w:numFmt w:val="lowerLetter"/>
+      <w:lvlText w:val="%5."/>
+      <w:lvlJc w:val="left"/>
+      <w:pPr>
+        <w:ind w:left="3600" w:hanging="360"/>
+      </w:pPr>
+    </w:lvl>
+    <w:lvl w:ilvl="5" w:tplc="0C0A001B" w:tentative="1">
+      <w:start w:val="1"/>
+      <w:numFmt w:val="lowerRoman"/>
+      <w:lvlText w:val="%6."/>
+      <w:lvlJc w:val="right"/>
+      <w:pPr>
+        <w:ind w:left="4320" w:hanging="180"/>
+      </w:pPr>
+    </w:lvl>
+    <w:lvl w:ilvl="6" w:tplc="0C0A000F" w:tentative="1">
+      <w:start w:val="1"/>
+      <w:numFmt w:val="decimal"/>
+      <w:lvlText w:val="%7."/>
+      <w:lvlJc w:val="left"/>
+      <w:pPr>
+        <w:ind w:left="5040" w:hanging="360"/>
+      </w:pPr>
+    </w:lvl>
+    <w:lvl w:ilvl="7" w:tplc="0C0A0019" w:tentative="1">
+      <w:start w:val="1"/>
+      <w:numFmt w:val="lowerLetter"/>
+      <w:lvlText w:val="%8."/>
+      <w:lvlJc w:val="left"/>
+      <w:pPr>
+        <w:ind w:left="5760" w:hanging="360"/>
+      </w:pPr>
+    </w:lvl>
+    <w:lvl w:ilvl="8" w:tplc="0C0A001B" w:tentative="1">
+      <w:start w:val="1"/>
+      <w:numFmt w:val="lowerRoman"/>
+      <w:lvlText w:val="%9."/>
+      <w:lvlJc w:val="right"/>
+      <w:pPr>
+        <w:ind w:left="6480" w:hanging="180"/>
+      </w:pPr>
+    </w:lvl>
+  </w:abstractNum>
   <w:num w:numId="1">
     <w:abstractNumId w:val="2"/>
   </w:num>
@@ -1481,6 +4802,9 @@
   </w:num>
   <w:num w:numId="3">
     <w:abstractNumId w:val="1"/>
+  </w:num>
+  <w:num w:numId="4">
+    <w:abstractNumId w:val="3"/>
   </w:num>
 </w:numbering>
 </file>
@@ -2178,6 +5502,11 @@
     <w:uiPriority w:val="99"/>
     <w:rsid w:val="00805239"/>
   </w:style>
+  <w:style w:type="character" w:customStyle="1" w:styleId="selectable">
+    <w:name w:val="selectable"/>
+    <w:basedOn w:val="Fuentedeprrafopredeter"/>
+    <w:rsid w:val="0019771D"/>
+  </w:style>
 </w:styles>
 </file>
 

</xml_diff>